<commit_message>
finalna verzia (neviem ako narabat s access pointami ak maju len 1 port.)
</commit_message>
<xml_diff>
--- a/Dokumentacia projektu.docx
+++ b/Dokumentacia projektu.docx
@@ -153,13 +153,50 @@
       <w:r>
         <w:t>Koncove zariadenia: PC, Laptop, Printer, Smartphone</w:t>
       </w:r>
+      <w:r>
+        <w:t xml:space="preserve">, </w:t>
+      </w:r>
+      <w:proofErr w:type="spellStart"/>
+      <w:r>
+        <w:t>Webcam</w:t>
+      </w:r>
+      <w:proofErr w:type="spellEnd"/>
     </w:p>
     <w:p>
       <w:pPr>
         <w:pStyle w:val="Odsekzoznamu"/>
         <w:numPr>
           <w:ilvl w:val="0"/>
-          <w:numId w:val="1"/>
+          <w:numId w:val="8"/>
+        </w:numPr>
+        <w:spacing w:line="360" w:lineRule="auto"/>
+      </w:pPr>
+      <w:r>
+        <w:t>Náhradný</w:t>
+      </w:r>
+      <w:r>
+        <w:t xml:space="preserve"> router (Model: 2911, </w:t>
+      </w:r>
+      <w:proofErr w:type="spellStart"/>
+      <w:r>
+        <w:t>drôtovy</w:t>
+      </w:r>
+      <w:proofErr w:type="spellEnd"/>
+      <w:r>
+        <w:t>)</w:t>
+      </w:r>
+    </w:p>
+    <w:p>
+      <w:pPr>
+        <w:spacing w:line="360" w:lineRule="auto"/>
+      </w:pPr>
+    </w:p>
+    <w:p>
+      <w:pPr>
+        <w:pStyle w:val="Odsekzoznamu"/>
+        <w:numPr>
+          <w:ilvl w:val="0"/>
+          <w:numId w:val="24"/>
         </w:numPr>
         <w:spacing w:line="480" w:lineRule="auto"/>
         <w:rPr>
@@ -176,16 +213,319 @@
           <w:sz w:val="32"/>
           <w:szCs w:val="32"/>
         </w:rPr>
-        <w:t xml:space="preserve">Konfigurácia </w:t>
-      </w:r>
-      <w:r>
-        <w:rPr>
-          <w:b/>
-          <w:bCs/>
+        <w:t>Postup</w:t>
+      </w:r>
+    </w:p>
+    <w:p>
+      <w:pPr>
+        <w:pStyle w:val="Odsekzoznamu"/>
+        <w:numPr>
+          <w:ilvl w:val="0"/>
+          <w:numId w:val="8"/>
+        </w:numPr>
+        <w:spacing w:line="480" w:lineRule="auto"/>
+        <w:rPr>
           <w:sz w:val="32"/>
           <w:szCs w:val="32"/>
         </w:rPr>
-        <w:t>prostriedkov</w:t>
+      </w:pPr>
+      <w:proofErr w:type="spellStart"/>
+      <w:r>
+        <w:t>Poprvé</w:t>
+      </w:r>
+      <w:proofErr w:type="spellEnd"/>
+      <w:r>
+        <w:t xml:space="preserve"> nanesieme 2 </w:t>
+      </w:r>
+      <w:proofErr w:type="spellStart"/>
+      <w:r>
+        <w:t>wireless</w:t>
+      </w:r>
+      <w:proofErr w:type="spellEnd"/>
+      <w:r>
+        <w:t xml:space="preserve"> </w:t>
+      </w:r>
+      <w:proofErr w:type="spellStart"/>
+      <w:r>
+        <w:t>routre</w:t>
+      </w:r>
+      <w:proofErr w:type="spellEnd"/>
+      <w:r>
+        <w:t>, ktoré pomenujeme Zamestnanci a Hostia</w:t>
+      </w:r>
+    </w:p>
+    <w:p>
+      <w:pPr>
+        <w:pStyle w:val="Odsekzoznamu"/>
+        <w:numPr>
+          <w:ilvl w:val="0"/>
+          <w:numId w:val="8"/>
+        </w:numPr>
+        <w:spacing w:line="480" w:lineRule="auto"/>
+        <w:rPr>
+          <w:sz w:val="32"/>
+          <w:szCs w:val="32"/>
+        </w:rPr>
+      </w:pPr>
+      <w:r>
+        <w:t xml:space="preserve">Nasledovne vyberieme 4 </w:t>
+      </w:r>
+      <w:proofErr w:type="spellStart"/>
+      <w:r>
+        <w:t>switche</w:t>
+      </w:r>
+      <w:proofErr w:type="spellEnd"/>
+      <w:r>
+        <w:t xml:space="preserve"> ktoré nám budú slúžiť ako káblové siete.</w:t>
+      </w:r>
+    </w:p>
+    <w:p>
+      <w:pPr>
+        <w:pStyle w:val="Odsekzoznamu"/>
+        <w:numPr>
+          <w:ilvl w:val="0"/>
+          <w:numId w:val="8"/>
+        </w:numPr>
+        <w:spacing w:line="480" w:lineRule="auto"/>
+        <w:rPr>
+          <w:sz w:val="32"/>
+          <w:szCs w:val="32"/>
+        </w:rPr>
+      </w:pPr>
+      <w:r>
+        <w:t xml:space="preserve">Dáme </w:t>
+      </w:r>
+      <w:proofErr w:type="spellStart"/>
+      <w:r>
+        <w:t>respektívne</w:t>
+      </w:r>
+      <w:proofErr w:type="spellEnd"/>
+      <w:r>
+        <w:t xml:space="preserve"> zariadenia k </w:t>
+      </w:r>
+      <w:proofErr w:type="spellStart"/>
+      <w:r>
+        <w:t>káblovym</w:t>
+      </w:r>
+      <w:proofErr w:type="spellEnd"/>
+      <w:r>
+        <w:t xml:space="preserve"> sieťam Zamestnanci, Sieť. Manažment, Servery, Kamery (Ak neviete nájsť </w:t>
+      </w:r>
+      <w:proofErr w:type="spellStart"/>
+      <w:r>
+        <w:t>Webcam</w:t>
+      </w:r>
+      <w:proofErr w:type="spellEnd"/>
+      <w:r>
+        <w:t xml:space="preserve">, choďte do </w:t>
+      </w:r>
+      <w:proofErr w:type="spellStart"/>
+      <w:r>
+        <w:t>IoT</w:t>
+      </w:r>
+      <w:proofErr w:type="spellEnd"/>
+      <w:r>
+        <w:t xml:space="preserve"> sekcie a tam by mala byť ikonka </w:t>
+      </w:r>
+      <w:proofErr w:type="spellStart"/>
+      <w:r>
+        <w:t>WebCam</w:t>
+      </w:r>
+      <w:proofErr w:type="spellEnd"/>
+      <w:r>
+        <w:t>, aj v nazve)</w:t>
+      </w:r>
+    </w:p>
+    <w:p>
+      <w:pPr>
+        <w:pStyle w:val="Odsekzoznamu"/>
+        <w:numPr>
+          <w:ilvl w:val="0"/>
+          <w:numId w:val="8"/>
+        </w:numPr>
+        <w:spacing w:line="480" w:lineRule="auto"/>
+        <w:rPr>
+          <w:sz w:val="32"/>
+          <w:szCs w:val="32"/>
+        </w:rPr>
+      </w:pPr>
+      <w:r>
+        <w:t>Pripojíme káblovú sieť Zamestnanci s </w:t>
+      </w:r>
+      <w:proofErr w:type="spellStart"/>
+      <w:r>
+        <w:t>wireless</w:t>
+      </w:r>
+      <w:proofErr w:type="spellEnd"/>
+      <w:r>
+        <w:t xml:space="preserve"> </w:t>
+      </w:r>
+      <w:proofErr w:type="spellStart"/>
+      <w:r>
+        <w:t>routrom</w:t>
+      </w:r>
+      <w:proofErr w:type="spellEnd"/>
+      <w:r>
+        <w:t xml:space="preserve"> Zamestnanci</w:t>
+      </w:r>
+    </w:p>
+    <w:p>
+      <w:pPr>
+        <w:pStyle w:val="Odsekzoznamu"/>
+        <w:numPr>
+          <w:ilvl w:val="0"/>
+          <w:numId w:val="8"/>
+        </w:numPr>
+        <w:spacing w:line="480" w:lineRule="auto"/>
+        <w:rPr>
+          <w:sz w:val="32"/>
+          <w:szCs w:val="32"/>
+        </w:rPr>
+      </w:pPr>
+      <w:r>
+        <w:t xml:space="preserve">Pre </w:t>
+      </w:r>
+      <w:r>
+        <w:t>každú</w:t>
+      </w:r>
+      <w:r>
+        <w:t xml:space="preserve"> </w:t>
+      </w:r>
+      <w:r>
+        <w:t>káblovú</w:t>
+      </w:r>
+      <w:r>
+        <w:t xml:space="preserve"> sieť dáme </w:t>
+      </w:r>
+      <w:r>
+        <w:t>iné</w:t>
+      </w:r>
+      <w:r>
+        <w:t xml:space="preserve"> IP adresy, aby sme ich vedeli takto oddeliť. (</w:t>
+      </w:r>
+      <w:r>
+        <w:t>Viac o tom v </w:t>
+      </w:r>
+      <w:r>
+        <w:t>nasledujúcej</w:t>
+      </w:r>
+      <w:r>
+        <w:t xml:space="preserve"> časti)</w:t>
+      </w:r>
+    </w:p>
+    <w:p>
+      <w:pPr>
+        <w:pStyle w:val="Odsekzoznamu"/>
+        <w:numPr>
+          <w:ilvl w:val="0"/>
+          <w:numId w:val="8"/>
+        </w:numPr>
+        <w:spacing w:line="480" w:lineRule="auto"/>
+        <w:rPr>
+          <w:sz w:val="32"/>
+          <w:szCs w:val="32"/>
+        </w:rPr>
+      </w:pPr>
+      <w:r>
+        <w:t xml:space="preserve">Keďže musíme oddeliť sieť Zamestnanci a Sieť. </w:t>
+      </w:r>
+      <w:proofErr w:type="spellStart"/>
+      <w:r>
+        <w:t>Managment</w:t>
+      </w:r>
+      <w:proofErr w:type="spellEnd"/>
+      <w:r>
+        <w:t xml:space="preserve">, potrebujeme router, ktorý bude prepájať sieť Zamestnanci cez Servery a Kamery, a bude mimochodom prepájať aj Sieť. </w:t>
+      </w:r>
+      <w:proofErr w:type="spellStart"/>
+      <w:r>
+        <w:t>Managment</w:t>
+      </w:r>
+      <w:proofErr w:type="spellEnd"/>
+      <w:r>
+        <w:t xml:space="preserve"> dokopy.</w:t>
+      </w:r>
+    </w:p>
+    <w:p>
+      <w:pPr>
+        <w:pStyle w:val="Odsekzoznamu"/>
+        <w:numPr>
+          <w:ilvl w:val="0"/>
+          <w:numId w:val="8"/>
+        </w:numPr>
+        <w:spacing w:line="480" w:lineRule="auto"/>
+      </w:pPr>
+      <w:r>
+        <w:lastRenderedPageBreak/>
+        <w:t>Teraz</w:t>
+      </w:r>
+      <w:r>
+        <w:t xml:space="preserve"> ideme na </w:t>
+      </w:r>
+      <w:proofErr w:type="spellStart"/>
+      <w:r>
+        <w:t>wireless</w:t>
+      </w:r>
+      <w:proofErr w:type="spellEnd"/>
+      <w:r>
+        <w:t xml:space="preserve"> router Hostia, tam si dáme 3 </w:t>
+      </w:r>
+      <w:proofErr w:type="spellStart"/>
+      <w:r>
+        <w:t>lubovolné</w:t>
+      </w:r>
+      <w:proofErr w:type="spellEnd"/>
+      <w:r>
+        <w:t xml:space="preserve"> koncové zariadenia (Napr. Laptop, Smartphone, Printer). Tam potom nakonfigurujeme pripojenie bezdrôtovo</w:t>
+      </w:r>
+      <w:r>
+        <w:t xml:space="preserve"> v ďalšej časti</w:t>
+      </w:r>
+      <w:r>
+        <w:t>.</w:t>
+      </w:r>
+    </w:p>
+    <w:p>
+      <w:pPr>
+        <w:spacing w:line="360" w:lineRule="auto"/>
+        <w:rPr>
+          <w:b/>
+          <w:bCs/>
+        </w:rPr>
+      </w:pPr>
+    </w:p>
+    <w:p>
+      <w:pPr>
+        <w:spacing w:line="360" w:lineRule="auto"/>
+        <w:rPr>
+          <w:b/>
+          <w:bCs/>
+        </w:rPr>
+      </w:pPr>
+    </w:p>
+    <w:p>
+      <w:pPr>
+        <w:pStyle w:val="Odsekzoznamu"/>
+        <w:numPr>
+          <w:ilvl w:val="0"/>
+          <w:numId w:val="25"/>
+        </w:numPr>
+        <w:spacing w:line="360" w:lineRule="auto"/>
+        <w:rPr>
+          <w:b/>
+          <w:bCs/>
+          <w:sz w:val="32"/>
+          <w:szCs w:val="32"/>
+        </w:rPr>
+      </w:pPr>
+      <w:r>
+        <w:rPr>
+          <w:b/>
+          <w:bCs/>
+          <w:sz w:val="32"/>
+          <w:szCs w:val="32"/>
+        </w:rPr>
+        <w:t>Konfigurácia prostriedkov</w:t>
       </w:r>
     </w:p>
     <w:p>
@@ -257,23 +597,11 @@
       </w:r>
       <w:proofErr w:type="spellStart"/>
       <w:r>
-        <w:t>rout</w:t>
-      </w:r>
-      <w:r>
-        <w:t>re</w:t>
-      </w:r>
-      <w:proofErr w:type="spellEnd"/>
-      <w:r>
-        <w:t xml:space="preserve"> </w:t>
-      </w:r>
-      <w:r>
-        <w:t>nastav</w:t>
-      </w:r>
-      <w:r>
-        <w:t>iť</w:t>
-      </w:r>
-      <w:r>
-        <w:t xml:space="preserve"> SSID</w:t>
+        <w:t>routre</w:t>
+      </w:r>
+      <w:proofErr w:type="spellEnd"/>
+      <w:r>
+        <w:t xml:space="preserve"> nastaviť SSID</w:t>
       </w:r>
       <w:r>
         <w:t xml:space="preserve">: </w:t>
@@ -330,10 +658,7 @@
         <w:t xml:space="preserve"> SSID = "Hostia", </w:t>
       </w:r>
       <w:r>
-        <w:t>ľubovoľné</w:t>
-      </w:r>
-      <w:r>
-        <w:t xml:space="preserve"> zabezpečenie</w:t>
+        <w:t>ľubovoľné zabezpečenie</w:t>
       </w:r>
     </w:p>
     <w:p>
@@ -406,10 +731,7 @@
       </w:r>
       <w:proofErr w:type="spellEnd"/>
       <w:r>
-        <w:t>)</w:t>
-      </w:r>
-      <w:r>
-        <w:t xml:space="preserve"> spojíme do </w:t>
+        <w:t xml:space="preserve">) spojíme do </w:t>
       </w:r>
       <w:proofErr w:type="spellStart"/>
       <w:r>
@@ -433,7 +755,13 @@
       </w:r>
       <w:proofErr w:type="spellEnd"/>
       <w:r>
-        <w:t xml:space="preserve"> káblom, a toto urobíme zo všetkými štyrmi switchami </w:t>
+        <w:t xml:space="preserve"> káblom, a toto urobíme</w:t>
+      </w:r>
+      <w:r>
+        <w:t xml:space="preserve"> s Zamestnanci, Kamery a Server</w:t>
+      </w:r>
+      <w:r>
+        <w:t xml:space="preserve"> switchami </w:t>
       </w:r>
     </w:p>
     <w:p>
@@ -453,6 +781,46 @@
       <w:pPr>
         <w:pStyle w:val="Odsekzoznamu"/>
         <w:numPr>
+          <w:ilvl w:val="1"/>
+          <w:numId w:val="19"/>
+        </w:numPr>
+        <w:spacing w:line="360" w:lineRule="auto"/>
+      </w:pPr>
+      <w:r>
+        <w:t xml:space="preserve">Ak by sme chceli prepojiť </w:t>
+      </w:r>
+      <w:proofErr w:type="spellStart"/>
+      <w:r>
+        <w:t>switche</w:t>
+      </w:r>
+      <w:proofErr w:type="spellEnd"/>
+      <w:r>
+        <w:t xml:space="preserve"> medzi sebou, použijeme</w:t>
+      </w:r>
+      <w:r>
+        <w:t xml:space="preserve"> </w:t>
+      </w:r>
+      <w:proofErr w:type="spellStart"/>
+      <w:r>
+        <w:t>Copper</w:t>
+      </w:r>
+      <w:proofErr w:type="spellEnd"/>
+      <w:r>
+        <w:t xml:space="preserve"> </w:t>
+      </w:r>
+      <w:proofErr w:type="spellStart"/>
+      <w:r>
+        <w:t>Cross</w:t>
+      </w:r>
+      <w:proofErr w:type="spellEnd"/>
+      <w:r>
+        <w:t>-Over kábel (router-to-router) aby sme ich vedeli prepojiť.</w:t>
+      </w:r>
+    </w:p>
+    <w:p>
+      <w:pPr>
+        <w:pStyle w:val="Odsekzoznamu"/>
+        <w:numPr>
           <w:ilvl w:val="0"/>
           <w:numId w:val="9"/>
         </w:numPr>
@@ -522,21 +890,7 @@
           <w:b/>
           <w:bCs/>
         </w:rPr>
-        <w:t xml:space="preserve">vznikne prvá zo štyroch </w:t>
-      </w:r>
-      <w:r>
-        <w:rPr>
-          <w:b/>
-          <w:bCs/>
-        </w:rPr>
-        <w:t>káblových</w:t>
-      </w:r>
-      <w:r>
-        <w:rPr>
-          <w:b/>
-          <w:bCs/>
-        </w:rPr>
-        <w:t xml:space="preserve"> sieť.</w:t>
+        <w:t>vznikne prvá zo štyroch káblových sieť.</w:t>
       </w:r>
     </w:p>
     <w:p>
@@ -647,21 +1001,27 @@
     </w:p>
     <w:p>
       <w:pPr>
+        <w:pStyle w:val="Odsekzoznamu"/>
+        <w:numPr>
+          <w:ilvl w:val="1"/>
+          <w:numId w:val="19"/>
+        </w:numPr>
         <w:spacing w:line="360" w:lineRule="auto"/>
-        <w:rPr>
-          <w:b/>
-          <w:bCs/>
-        </w:rPr>
-      </w:pPr>
-    </w:p>
-    <w:p>
-      <w:pPr>
-        <w:spacing w:line="360" w:lineRule="auto"/>
-        <w:rPr>
-          <w:b/>
-          <w:bCs/>
-        </w:rPr>
-      </w:pPr>
+      </w:pPr>
+      <w:r>
+        <w:t>Toto potrebujeme aby sme vedeli komunikovať s</w:t>
+      </w:r>
+      <w:r>
+        <w:t> </w:t>
+      </w:r>
+      <w:proofErr w:type="spellStart"/>
+      <w:r>
+        <w:t>routrom</w:t>
+      </w:r>
+      <w:proofErr w:type="spellEnd"/>
+      <w:r>
+        <w:t>.</w:t>
+      </w:r>
     </w:p>
     <w:p>
       <w:pPr>
@@ -714,21 +1074,7 @@
           <w:b/>
           <w:bCs/>
         </w:rPr>
-        <w:t xml:space="preserve"> (</w:t>
-      </w:r>
-      <w:r>
-        <w:rPr>
-          <w:b/>
-          <w:bCs/>
-        </w:rPr>
-        <w:t>Hostia</w:t>
-      </w:r>
-      <w:r>
-        <w:rPr>
-          <w:b/>
-          <w:bCs/>
-        </w:rPr>
-        <w:t>)</w:t>
+        <w:t xml:space="preserve"> (Hostia)</w:t>
       </w:r>
     </w:p>
     <w:p>
@@ -925,10 +1271,7 @@
       </w:r>
       <w:proofErr w:type="spellEnd"/>
       <w:r>
-        <w:t xml:space="preserve"> a</w:t>
-      </w:r>
-      <w:r>
-        <w:t> </w:t>
+        <w:t xml:space="preserve"> a </w:t>
       </w:r>
       <w:proofErr w:type="spellStart"/>
       <w:r>
@@ -936,10 +1279,7 @@
       </w:r>
       <w:proofErr w:type="spellEnd"/>
       <w:r>
-        <w:t xml:space="preserve"> (zobrať a hodiť preč)</w:t>
-      </w:r>
-      <w:r>
-        <w:t xml:space="preserve"> z obrazu zariadenia komponent, a dať do toho modulu z </w:t>
+        <w:t xml:space="preserve"> (zobrať a hodiť preč) z obrazu zariadenia komponent, a dať do toho modulu z </w:t>
       </w:r>
       <w:proofErr w:type="spellStart"/>
       <w:r>
@@ -952,6 +1292,11 @@
     </w:p>
     <w:p>
       <w:pPr>
+        <w:pStyle w:val="Odsekzoznamu"/>
+        <w:numPr>
+          <w:ilvl w:val="0"/>
+          <w:numId w:val="9"/>
+        </w:numPr>
         <w:spacing w:line="360" w:lineRule="auto"/>
         <w:rPr>
           <w:b/>
@@ -963,7 +1308,71 @@
           <w:b/>
           <w:bCs/>
         </w:rPr>
-        <w:t>Bezpečnostné riziká</w:t>
+        <w:t xml:space="preserve">Príkazy / </w:t>
+      </w:r>
+      <w:proofErr w:type="spellStart"/>
+      <w:r>
+        <w:rPr>
+          <w:b/>
+          <w:bCs/>
+        </w:rPr>
+        <w:t>Commands</w:t>
+      </w:r>
+      <w:proofErr w:type="spellEnd"/>
+      <w:r>
+        <w:rPr>
+          <w:b/>
+          <w:bCs/>
+        </w:rPr>
+        <w:t xml:space="preserve"> (k </w:t>
+      </w:r>
+      <w:proofErr w:type="spellStart"/>
+      <w:r>
+        <w:rPr>
+          <w:b/>
+          <w:bCs/>
+        </w:rPr>
+        <w:t>drôtovym</w:t>
+      </w:r>
+      <w:proofErr w:type="spellEnd"/>
+      <w:r>
+        <w:rPr>
+          <w:b/>
+          <w:bCs/>
+        </w:rPr>
+        <w:t>/</w:t>
+      </w:r>
+      <w:proofErr w:type="spellStart"/>
+      <w:r>
+        <w:rPr>
+          <w:b/>
+          <w:bCs/>
+        </w:rPr>
+        <w:t>wired</w:t>
+      </w:r>
+      <w:proofErr w:type="spellEnd"/>
+      <w:r>
+        <w:rPr>
+          <w:b/>
+          <w:bCs/>
+        </w:rPr>
+        <w:t xml:space="preserve"> </w:t>
+      </w:r>
+      <w:proofErr w:type="spellStart"/>
+      <w:r>
+        <w:rPr>
+          <w:b/>
+          <w:bCs/>
+        </w:rPr>
+        <w:t>routrom</w:t>
+      </w:r>
+      <w:proofErr w:type="spellEnd"/>
+      <w:r>
+        <w:rPr>
+          <w:b/>
+          <w:bCs/>
+        </w:rPr>
+        <w:t>)</w:t>
       </w:r>
     </w:p>
     <w:p>
@@ -979,9 +1388,28 @@
           <w:bCs/>
         </w:rPr>
       </w:pPr>
-      <w:proofErr w:type="spellStart"/>
-      <w:r>
-        <w:t>Poďla</w:t>
+      <w:r>
+        <w:t xml:space="preserve">Keby ste náhodou robili s normálnymi </w:t>
+      </w:r>
+      <w:proofErr w:type="spellStart"/>
+      <w:r>
+        <w:t>routrami</w:t>
+      </w:r>
+      <w:proofErr w:type="spellEnd"/>
+      <w:r>
+        <w:t xml:space="preserve"> (</w:t>
+      </w:r>
+      <w:proofErr w:type="spellStart"/>
+      <w:r>
+        <w:t>wired</w:t>
+      </w:r>
+      <w:proofErr w:type="spellEnd"/>
+      <w:r>
+        <w:t>), tieto príkazy by sa vám zišli v konfigurovaní sieti. Tieto príkazy môžete zadávať v CLI (</w:t>
+      </w:r>
+      <w:proofErr w:type="spellStart"/>
+      <w:r>
+        <w:t>Command</w:t>
       </w:r>
       <w:proofErr w:type="spellEnd"/>
       <w:r>
@@ -989,69 +1417,330 @@
       </w:r>
       <w:proofErr w:type="spellStart"/>
       <w:r>
-        <w:t>mna</w:t>
-      </w:r>
-      <w:proofErr w:type="spellEnd"/>
-      <w:r>
-        <w:t xml:space="preserve"> táto sieť Zamestnanci ma </w:t>
-      </w:r>
-      <w:proofErr w:type="spellStart"/>
-      <w:r>
-        <w:t>základnu</w:t>
-      </w:r>
-      <w:proofErr w:type="spellEnd"/>
-      <w:r>
-        <w:t xml:space="preserve"> ochranu, však </w:t>
-      </w:r>
-      <w:proofErr w:type="spellStart"/>
-      <w:r>
-        <w:t>DDoS</w:t>
-      </w:r>
-      <w:proofErr w:type="spellEnd"/>
-      <w:r>
-        <w:t xml:space="preserve">, </w:t>
-      </w:r>
-      <w:proofErr w:type="spellStart"/>
-      <w:r>
-        <w:t>Bruteforce</w:t>
-      </w:r>
-      <w:proofErr w:type="spellEnd"/>
-      <w:r>
-        <w:t xml:space="preserve">.. na </w:t>
-      </w:r>
-      <w:proofErr w:type="spellStart"/>
-      <w:r>
-        <w:t>ochranenu</w:t>
-      </w:r>
-      <w:proofErr w:type="spellEnd"/>
-      <w:r>
-        <w:t xml:space="preserve"> sieť je veľmi možne a nebezpečne. Môže byť uskutočnený v hocijakom priestore do ktorého je pripojene zariadenie k Zamestnanci.</w:t>
+        <w:t>Line</w:t>
+      </w:r>
+      <w:proofErr w:type="spellEnd"/>
+      <w:r>
+        <w:t xml:space="preserve"> Interface)</w:t>
       </w:r>
     </w:p>
     <w:p>
       <w:pPr>
+        <w:pStyle w:val="Odsekzoznamu"/>
+        <w:numPr>
+          <w:ilvl w:val="2"/>
+          <w:numId w:val="19"/>
+        </w:numPr>
         <w:spacing w:line="360" w:lineRule="auto"/>
         <w:rPr>
           <w:b/>
           <w:bCs/>
         </w:rPr>
       </w:pPr>
-      <w:r>
-        <w:rPr>
-          <w:b/>
-          <w:bCs/>
-        </w:rPr>
-        <w:t xml:space="preserve">Príkazy / </w:t>
-      </w:r>
-      <w:proofErr w:type="spellStart"/>
-      <w:r>
-        <w:rPr>
-          <w:b/>
-          <w:bCs/>
-        </w:rPr>
-        <w:t>Commands</w:t>
-      </w:r>
-      <w:proofErr w:type="spellEnd"/>
+      <w:proofErr w:type="spellStart"/>
+      <w:r>
+        <w:rPr>
+          <w:b/>
+          <w:bCs/>
+        </w:rPr>
+        <w:t>enable</w:t>
+      </w:r>
+      <w:proofErr w:type="spellEnd"/>
+      <w:r>
+        <w:t xml:space="preserve"> – Zapne router</w:t>
+      </w:r>
+    </w:p>
+    <w:p>
+      <w:pPr>
+        <w:pStyle w:val="Odsekzoznamu"/>
+        <w:numPr>
+          <w:ilvl w:val="2"/>
+          <w:numId w:val="19"/>
+        </w:numPr>
+        <w:spacing w:line="360" w:lineRule="auto"/>
+        <w:rPr>
+          <w:b/>
+          <w:bCs/>
+        </w:rPr>
+      </w:pPr>
+      <w:proofErr w:type="spellStart"/>
+      <w:r>
+        <w:rPr>
+          <w:b/>
+          <w:bCs/>
+        </w:rPr>
+        <w:t>terminal</w:t>
+      </w:r>
+      <w:proofErr w:type="spellEnd"/>
+      <w:r>
+        <w:rPr>
+          <w:b/>
+          <w:bCs/>
+        </w:rPr>
+        <w:t xml:space="preserve"> </w:t>
+      </w:r>
+      <w:proofErr w:type="spellStart"/>
+      <w:r>
+        <w:rPr>
+          <w:b/>
+          <w:bCs/>
+        </w:rPr>
+        <w:t>configure</w:t>
+      </w:r>
+      <w:proofErr w:type="spellEnd"/>
+      <w:r>
+        <w:t xml:space="preserve"> – Zapne konfiguráciu terminálu</w:t>
+      </w:r>
+    </w:p>
+    <w:p>
+      <w:pPr>
+        <w:pStyle w:val="Odsekzoznamu"/>
+        <w:numPr>
+          <w:ilvl w:val="2"/>
+          <w:numId w:val="19"/>
+        </w:numPr>
+        <w:spacing w:line="360" w:lineRule="auto"/>
+        <w:rPr>
+          <w:b/>
+          <w:bCs/>
+        </w:rPr>
+      </w:pPr>
+      <w:r>
+        <w:rPr>
+          <w:b/>
+          <w:bCs/>
+        </w:rPr>
+        <w:t>interface</w:t>
+      </w:r>
+      <w:r>
+        <w:t xml:space="preserve"> (</w:t>
+      </w:r>
+      <w:proofErr w:type="spellStart"/>
+      <w:r>
+        <w:t>insert_port_here</w:t>
+      </w:r>
+      <w:proofErr w:type="spellEnd"/>
+      <w:r>
+        <w:t xml:space="preserve">)  - Zapne konfiguráciu </w:t>
+      </w:r>
+      <w:proofErr w:type="spellStart"/>
+      <w:r>
+        <w:t>interfacu</w:t>
+      </w:r>
+      <w:proofErr w:type="spellEnd"/>
+      <w:r>
+        <w:t xml:space="preserve"> daného portu, vhodne pre konfiguráciu pripájania medzi </w:t>
+      </w:r>
+      <w:proofErr w:type="spellStart"/>
+      <w:r>
+        <w:t>routrom</w:t>
+      </w:r>
+      <w:proofErr w:type="spellEnd"/>
+      <w:r>
+        <w:t xml:space="preserve"> a switchom.</w:t>
+      </w:r>
+    </w:p>
+    <w:p>
+      <w:pPr>
+        <w:pStyle w:val="Odsekzoznamu"/>
+        <w:numPr>
+          <w:ilvl w:val="2"/>
+          <w:numId w:val="19"/>
+        </w:numPr>
+        <w:spacing w:line="360" w:lineRule="auto"/>
+        <w:rPr>
+          <w:b/>
+          <w:bCs/>
+        </w:rPr>
+      </w:pPr>
+      <w:proofErr w:type="spellStart"/>
+      <w:r>
+        <w:rPr>
+          <w:b/>
+          <w:bCs/>
+        </w:rPr>
+        <w:t>ip</w:t>
+      </w:r>
+      <w:proofErr w:type="spellEnd"/>
+      <w:r>
+        <w:rPr>
+          <w:b/>
+          <w:bCs/>
+        </w:rPr>
+        <w:t xml:space="preserve"> </w:t>
+      </w:r>
+      <w:proofErr w:type="spellStart"/>
+      <w:r>
+        <w:rPr>
+          <w:b/>
+          <w:bCs/>
+        </w:rPr>
+        <w:t>address</w:t>
+      </w:r>
+      <w:proofErr w:type="spellEnd"/>
+      <w:r>
+        <w:t xml:space="preserve"> (</w:t>
+      </w:r>
+      <w:proofErr w:type="spellStart"/>
+      <w:r>
+        <w:t>insert_ip_address_here</w:t>
+      </w:r>
+      <w:proofErr w:type="spellEnd"/>
+      <w:r>
+        <w:t>) (</w:t>
+      </w:r>
+      <w:proofErr w:type="spellStart"/>
+      <w:r>
+        <w:t>insert_subnet_mask</w:t>
+      </w:r>
+      <w:proofErr w:type="spellEnd"/>
+      <w:r>
+        <w:t xml:space="preserve">)  – Nastaví </w:t>
+      </w:r>
+      <w:proofErr w:type="spellStart"/>
+      <w:r>
+        <w:t>ip</w:t>
+      </w:r>
+      <w:proofErr w:type="spellEnd"/>
+      <w:r>
+        <w:t xml:space="preserve"> adresu a masku podsieti na vybraný interface</w:t>
+      </w:r>
+    </w:p>
+    <w:p>
+      <w:pPr>
+        <w:pStyle w:val="Odsekzoznamu"/>
+        <w:spacing w:line="360" w:lineRule="auto"/>
+        <w:ind w:left="2160"/>
+        <w:rPr>
+          <w:color w:val="8DD873" w:themeColor="accent6" w:themeTint="99"/>
+        </w:rPr>
+      </w:pPr>
+      <w:r>
+        <w:rPr>
+          <w:color w:val="8DD873" w:themeColor="accent6" w:themeTint="99"/>
+        </w:rPr>
+        <w:t xml:space="preserve"> // PRÍKAZ PLATI LEN AK STE VYBRALI INTERFACE</w:t>
+      </w:r>
+    </w:p>
+    <w:p>
+      <w:pPr>
+        <w:pStyle w:val="Odsekzoznamu"/>
+        <w:numPr>
+          <w:ilvl w:val="2"/>
+          <w:numId w:val="19"/>
+        </w:numPr>
+        <w:spacing w:line="360" w:lineRule="auto"/>
+        <w:rPr>
+          <w:b/>
+          <w:bCs/>
+        </w:rPr>
+      </w:pPr>
+      <w:r>
+        <w:rPr>
+          <w:b/>
+          <w:bCs/>
+        </w:rPr>
+        <w:t xml:space="preserve">no </w:t>
+      </w:r>
+      <w:proofErr w:type="spellStart"/>
+      <w:r>
+        <w:rPr>
+          <w:b/>
+          <w:bCs/>
+        </w:rPr>
+        <w:t>shutdown</w:t>
+      </w:r>
+      <w:proofErr w:type="spellEnd"/>
+      <w:r>
+        <w:t xml:space="preserve"> – zapne všetky rozhrania</w:t>
+      </w:r>
+    </w:p>
+    <w:p>
+      <w:pPr>
+        <w:pStyle w:val="Odsekzoznamu"/>
+        <w:numPr>
+          <w:ilvl w:val="2"/>
+          <w:numId w:val="19"/>
+        </w:numPr>
+        <w:spacing w:line="360" w:lineRule="auto"/>
+        <w:rPr>
+          <w:b/>
+          <w:bCs/>
+        </w:rPr>
+      </w:pPr>
+      <w:proofErr w:type="spellStart"/>
+      <w:r>
+        <w:rPr>
+          <w:b/>
+          <w:bCs/>
+        </w:rPr>
+        <w:t>exit</w:t>
+      </w:r>
+      <w:proofErr w:type="spellEnd"/>
+      <w:r>
+        <w:t xml:space="preserve"> – ukonči úlohu</w:t>
+      </w:r>
+    </w:p>
+    <w:p>
+      <w:pPr>
+        <w:pStyle w:val="Odsekzoznamu"/>
+        <w:numPr>
+          <w:ilvl w:val="0"/>
+          <w:numId w:val="26"/>
+        </w:numPr>
+        <w:spacing w:line="360" w:lineRule="auto"/>
+        <w:rPr>
+          <w:b/>
+          <w:bCs/>
+          <w:sz w:val="32"/>
+          <w:szCs w:val="32"/>
+        </w:rPr>
+      </w:pPr>
+      <w:r>
+        <w:rPr>
+          <w:b/>
+          <w:bCs/>
+          <w:sz w:val="40"/>
+          <w:szCs w:val="40"/>
+        </w:rPr>
+        <w:t xml:space="preserve"> </w:t>
+      </w:r>
+      <w:proofErr w:type="spellStart"/>
+      <w:r>
+        <w:rPr>
+          <w:b/>
+          <w:bCs/>
+          <w:sz w:val="32"/>
+          <w:szCs w:val="32"/>
+        </w:rPr>
+        <w:t>Záverné</w:t>
+      </w:r>
+      <w:proofErr w:type="spellEnd"/>
+      <w:r>
+        <w:rPr>
+          <w:b/>
+          <w:bCs/>
+          <w:sz w:val="32"/>
+          <w:szCs w:val="32"/>
+        </w:rPr>
+        <w:t xml:space="preserve"> extra</w:t>
+      </w:r>
+    </w:p>
+    <w:p>
+      <w:pPr>
+        <w:spacing w:line="360" w:lineRule="auto"/>
+        <w:rPr>
+          <w:b/>
+          <w:bCs/>
+        </w:rPr>
+      </w:pPr>
+      <w:r>
+        <w:rPr>
+          <w:b/>
+          <w:bCs/>
+        </w:rPr>
+        <w:t>Bezpečnostné riziká</w:t>
+      </w:r>
     </w:p>
     <w:p>
       <w:pPr>
@@ -1067,57 +1756,30 @@
         </w:rPr>
       </w:pPr>
       <w:r>
-        <w:t xml:space="preserve">Keby ste náhodou robili s normálnymi </w:t>
-      </w:r>
-      <w:proofErr w:type="spellStart"/>
-      <w:r>
-        <w:t>routrami</w:t>
-      </w:r>
-      <w:proofErr w:type="spellEnd"/>
-      <w:r>
-        <w:t xml:space="preserve"> (</w:t>
-      </w:r>
-      <w:proofErr w:type="spellStart"/>
-      <w:r>
-        <w:t>wired</w:t>
-      </w:r>
-      <w:proofErr w:type="spellEnd"/>
-      <w:r>
-        <w:t>), tieto príkazy by sa vám zišli v konfigurovaní sieti.</w:t>
-      </w:r>
-      <w:r>
-        <w:t xml:space="preserve"> Tieto príkazy môžete </w:t>
-      </w:r>
-      <w:proofErr w:type="spellStart"/>
-      <w:r>
-        <w:t>zadávat</w:t>
-      </w:r>
-      <w:proofErr w:type="spellEnd"/>
-      <w:r>
-        <w:t xml:space="preserve"> v CLI (</w:t>
-      </w:r>
-      <w:proofErr w:type="spellStart"/>
-      <w:r>
-        <w:t>Command</w:t>
-      </w:r>
-      <w:proofErr w:type="spellEnd"/>
-      <w:r>
-        <w:t xml:space="preserve"> </w:t>
-      </w:r>
-      <w:proofErr w:type="spellStart"/>
-      <w:r>
-        <w:t>Line</w:t>
-      </w:r>
-      <w:proofErr w:type="spellEnd"/>
-      <w:r>
-        <w:t xml:space="preserve"> Interface)</w:t>
+        <w:t xml:space="preserve">Táto sieť Zamestnanci ma základnú ochranu, však </w:t>
+      </w:r>
+      <w:proofErr w:type="spellStart"/>
+      <w:r>
+        <w:t>DDoS</w:t>
+      </w:r>
+      <w:proofErr w:type="spellEnd"/>
+      <w:r>
+        <w:t xml:space="preserve">, </w:t>
+      </w:r>
+      <w:proofErr w:type="spellStart"/>
+      <w:r>
+        <w:t>Bruteforce</w:t>
+      </w:r>
+      <w:proofErr w:type="spellEnd"/>
+      <w:r>
+        <w:t xml:space="preserve"> (atď.) na ochránenú sieť je veľmi možne a nebezpečne. Môže byť uskutočnený v hocijakom priestore do ktorého je pripojene zariadenie k Zamestnanci.</w:t>
       </w:r>
     </w:p>
     <w:p>
       <w:pPr>
         <w:pStyle w:val="Odsekzoznamu"/>
         <w:numPr>
-          <w:ilvl w:val="2"/>
+          <w:ilvl w:val="1"/>
           <w:numId w:val="19"/>
         </w:numPr>
         <w:spacing w:line="360" w:lineRule="auto"/>
@@ -1126,261 +1788,47 @@
           <w:bCs/>
         </w:rPr>
       </w:pPr>
-      <w:proofErr w:type="spellStart"/>
-      <w:r>
-        <w:rPr>
-          <w:b/>
-          <w:bCs/>
-        </w:rPr>
-        <w:t>enable</w:t>
-      </w:r>
-      <w:proofErr w:type="spellEnd"/>
-      <w:r>
-        <w:t xml:space="preserve"> – Zapne router</w:t>
+      <w:r>
+        <w:lastRenderedPageBreak/>
+        <w:t xml:space="preserve">Správy môžu byť aj zle odoslané kvôli </w:t>
+      </w:r>
+      <w:proofErr w:type="spellStart"/>
+      <w:r>
+        <w:t>komplexite</w:t>
+      </w:r>
+      <w:proofErr w:type="spellEnd"/>
+      <w:r>
+        <w:t xml:space="preserve"> topológie a zlému signálu.</w:t>
       </w:r>
     </w:p>
     <w:p>
       <w:pPr>
         <w:pStyle w:val="Odsekzoznamu"/>
-        <w:numPr>
-          <w:ilvl w:val="2"/>
-          <w:numId w:val="19"/>
-        </w:numPr>
         <w:spacing w:line="360" w:lineRule="auto"/>
-        <w:rPr>
-          <w:b/>
-          <w:bCs/>
-        </w:rPr>
-      </w:pPr>
-      <w:proofErr w:type="spellStart"/>
-      <w:r>
-        <w:rPr>
-          <w:b/>
-          <w:bCs/>
-        </w:rPr>
-        <w:t>terminal</w:t>
-      </w:r>
-      <w:proofErr w:type="spellEnd"/>
-      <w:r>
-        <w:rPr>
-          <w:b/>
-          <w:bCs/>
-        </w:rPr>
-        <w:t xml:space="preserve"> </w:t>
-      </w:r>
-      <w:proofErr w:type="spellStart"/>
-      <w:r>
-        <w:rPr>
-          <w:b/>
-          <w:bCs/>
-        </w:rPr>
-        <w:t>configure</w:t>
-      </w:r>
-      <w:proofErr w:type="spellEnd"/>
-      <w:r>
-        <w:t xml:space="preserve"> – Zapne konfiguráciu terminálu</w:t>
-      </w:r>
+        <w:ind w:left="1440"/>
+        <w:rPr>
+          <w:b/>
+          <w:bCs/>
+        </w:rPr>
+      </w:pPr>
     </w:p>
     <w:p>
       <w:pPr>
-        <w:pStyle w:val="Odsekzoznamu"/>
-        <w:numPr>
-          <w:ilvl w:val="2"/>
-          <w:numId w:val="19"/>
-        </w:numPr>
         <w:spacing w:line="360" w:lineRule="auto"/>
         <w:rPr>
           <w:b/>
           <w:bCs/>
         </w:rPr>
       </w:pPr>
-      <w:r>
-        <w:rPr>
-          <w:b/>
-          <w:bCs/>
-        </w:rPr>
-        <w:t>interface</w:t>
-      </w:r>
-      <w:r>
-        <w:t xml:space="preserve"> (</w:t>
-      </w:r>
-      <w:proofErr w:type="spellStart"/>
-      <w:r>
-        <w:t>insert_port_here</w:t>
-      </w:r>
-      <w:proofErr w:type="spellEnd"/>
-      <w:r>
-        <w:t xml:space="preserve">)  - Zapne konfiguráciu </w:t>
-      </w:r>
-      <w:proofErr w:type="spellStart"/>
-      <w:r>
-        <w:t>interfacu</w:t>
-      </w:r>
-      <w:proofErr w:type="spellEnd"/>
-      <w:r>
-        <w:t xml:space="preserve"> daného portu, vhodne pre konfiguráciu pripájania medzi </w:t>
-      </w:r>
-      <w:proofErr w:type="spellStart"/>
-      <w:r>
-        <w:t>routrom</w:t>
-      </w:r>
-      <w:proofErr w:type="spellEnd"/>
-      <w:r>
-        <w:t xml:space="preserve"> a switchom.</w:t>
-      </w:r>
     </w:p>
     <w:p>
       <w:pPr>
-        <w:pStyle w:val="Odsekzoznamu"/>
-        <w:numPr>
-          <w:ilvl w:val="2"/>
-          <w:numId w:val="19"/>
-        </w:numPr>
         <w:spacing w:line="360" w:lineRule="auto"/>
         <w:rPr>
           <w:b/>
           <w:bCs/>
         </w:rPr>
       </w:pPr>
-      <w:proofErr w:type="spellStart"/>
-      <w:r>
-        <w:rPr>
-          <w:b/>
-          <w:bCs/>
-        </w:rPr>
-        <w:t>ip</w:t>
-      </w:r>
-      <w:proofErr w:type="spellEnd"/>
-      <w:r>
-        <w:rPr>
-          <w:b/>
-          <w:bCs/>
-        </w:rPr>
-        <w:t xml:space="preserve"> </w:t>
-      </w:r>
-      <w:proofErr w:type="spellStart"/>
-      <w:r>
-        <w:rPr>
-          <w:b/>
-          <w:bCs/>
-        </w:rPr>
-        <w:t>address</w:t>
-      </w:r>
-      <w:proofErr w:type="spellEnd"/>
-      <w:r>
-        <w:t xml:space="preserve"> (</w:t>
-      </w:r>
-      <w:proofErr w:type="spellStart"/>
-      <w:r>
-        <w:t>insert_ip_address_here</w:t>
-      </w:r>
-      <w:proofErr w:type="spellEnd"/>
-      <w:r>
-        <w:t>) (</w:t>
-      </w:r>
-      <w:proofErr w:type="spellStart"/>
-      <w:r>
-        <w:t>insert_subnet_mask</w:t>
-      </w:r>
-      <w:proofErr w:type="spellEnd"/>
-      <w:r>
-        <w:t>)</w:t>
-      </w:r>
-      <w:r>
-        <w:t xml:space="preserve"> </w:t>
-      </w:r>
-      <w:r>
-        <w:t xml:space="preserve"> – Nastaví </w:t>
-      </w:r>
-      <w:proofErr w:type="spellStart"/>
-      <w:r>
-        <w:t>ip</w:t>
-      </w:r>
-      <w:proofErr w:type="spellEnd"/>
-      <w:r>
-        <w:t xml:space="preserve"> adresu a masku podsieti na </w:t>
-      </w:r>
-      <w:r>
-        <w:t>vybraný</w:t>
-      </w:r>
-      <w:r>
-        <w:t xml:space="preserve"> interface</w:t>
-      </w:r>
-    </w:p>
-    <w:p>
-      <w:pPr>
-        <w:pStyle w:val="Odsekzoznamu"/>
-        <w:spacing w:line="360" w:lineRule="auto"/>
-        <w:ind w:left="2160"/>
-        <w:rPr>
-          <w:color w:val="8DD873" w:themeColor="accent6" w:themeTint="99"/>
-        </w:rPr>
-      </w:pPr>
-      <w:r>
-        <w:rPr>
-          <w:color w:val="8DD873" w:themeColor="accent6" w:themeTint="99"/>
-        </w:rPr>
-        <w:t xml:space="preserve"> // PRÍKAZ PLATI LEN AK STE VYBRALI INTERFACE</w:t>
-      </w:r>
-    </w:p>
-    <w:p>
-      <w:pPr>
-        <w:pStyle w:val="Odsekzoznamu"/>
-        <w:numPr>
-          <w:ilvl w:val="2"/>
-          <w:numId w:val="19"/>
-        </w:numPr>
-        <w:spacing w:line="360" w:lineRule="auto"/>
-        <w:rPr>
-          <w:b/>
-          <w:bCs/>
-        </w:rPr>
-      </w:pPr>
-      <w:r>
-        <w:rPr>
-          <w:b/>
-          <w:bCs/>
-        </w:rPr>
-        <w:t xml:space="preserve">no </w:t>
-      </w:r>
-      <w:proofErr w:type="spellStart"/>
-      <w:r>
-        <w:rPr>
-          <w:b/>
-          <w:bCs/>
-        </w:rPr>
-        <w:t>shutdown</w:t>
-      </w:r>
-      <w:proofErr w:type="spellEnd"/>
-      <w:r>
-        <w:t xml:space="preserve"> – zapne všetky rozhrania</w:t>
-      </w:r>
-    </w:p>
-    <w:p>
-      <w:pPr>
-        <w:pStyle w:val="Odsekzoznamu"/>
-        <w:numPr>
-          <w:ilvl w:val="2"/>
-          <w:numId w:val="19"/>
-        </w:numPr>
-        <w:spacing w:line="360" w:lineRule="auto"/>
-        <w:rPr>
-          <w:b/>
-          <w:bCs/>
-        </w:rPr>
-      </w:pPr>
-      <w:proofErr w:type="spellStart"/>
-      <w:r>
-        <w:rPr>
-          <w:b/>
-          <w:bCs/>
-        </w:rPr>
-        <w:t>exit</w:t>
-      </w:r>
-      <w:proofErr w:type="spellEnd"/>
-      <w:r>
-        <w:t xml:space="preserve"> – ukonči úlohu</w:t>
-      </w:r>
     </w:p>
     <w:p>
       <w:pPr>
@@ -1632,6 +2080,145 @@
     </w:lvl>
   </w:abstractNum>
   <w:abstractNum w:abstractNumId="2" w15:restartNumberingAfterBreak="0">
+    <w:nsid w:val="0C7C1B84"/>
+    <w:multiLevelType w:val="multilevel"/>
+    <w:tmpl w:val="568E0094"/>
+    <w:lvl w:ilvl="0">
+      <w:start w:val="3"/>
+      <w:numFmt w:val="decimal"/>
+      <w:lvlText w:val="%1."/>
+      <w:lvlJc w:val="left"/>
+      <w:pPr>
+        <w:tabs>
+          <w:tab w:val="num" w:pos="720"/>
+        </w:tabs>
+        <w:ind w:left="720" w:hanging="360"/>
+      </w:pPr>
+      <w:rPr>
+        <w:rFonts w:hint="default"/>
+      </w:rPr>
+    </w:lvl>
+    <w:lvl w:ilvl="1">
+      <w:start w:val="1"/>
+      <w:numFmt w:val="bullet"/>
+      <w:lvlText w:val=""/>
+      <w:lvlJc w:val="left"/>
+      <w:pPr>
+        <w:ind w:left="1440" w:hanging="360"/>
+      </w:pPr>
+      <w:rPr>
+        <w:rFonts w:ascii="Symbol" w:hAnsi="Symbol" w:hint="default"/>
+      </w:rPr>
+    </w:lvl>
+    <w:lvl w:ilvl="2">
+      <w:start w:val="1"/>
+      <w:numFmt w:val="bullet"/>
+      <w:lvlText w:val=""/>
+      <w:lvlJc w:val="left"/>
+      <w:pPr>
+        <w:tabs>
+          <w:tab w:val="num" w:pos="2160"/>
+        </w:tabs>
+        <w:ind w:left="2160" w:hanging="360"/>
+      </w:pPr>
+      <w:rPr>
+        <w:rFonts w:ascii="Wingdings" w:hAnsi="Wingdings" w:hint="default"/>
+        <w:sz w:val="20"/>
+      </w:rPr>
+    </w:lvl>
+    <w:lvl w:ilvl="3">
+      <w:start w:val="1"/>
+      <w:numFmt w:val="bullet"/>
+      <w:lvlText w:val=""/>
+      <w:lvlJc w:val="left"/>
+      <w:pPr>
+        <w:tabs>
+          <w:tab w:val="num" w:pos="2880"/>
+        </w:tabs>
+        <w:ind w:left="2880" w:hanging="360"/>
+      </w:pPr>
+      <w:rPr>
+        <w:rFonts w:ascii="Wingdings" w:hAnsi="Wingdings" w:hint="default"/>
+        <w:sz w:val="20"/>
+      </w:rPr>
+    </w:lvl>
+    <w:lvl w:ilvl="4">
+      <w:start w:val="1"/>
+      <w:numFmt w:val="decimal"/>
+      <w:lvlText w:val="%5."/>
+      <w:lvlJc w:val="left"/>
+      <w:pPr>
+        <w:tabs>
+          <w:tab w:val="num" w:pos="3600"/>
+        </w:tabs>
+        <w:ind w:left="3600" w:hanging="360"/>
+      </w:pPr>
+      <w:rPr>
+        <w:rFonts w:hint="default"/>
+      </w:rPr>
+    </w:lvl>
+    <w:lvl w:ilvl="5">
+      <w:start w:val="1"/>
+      <w:numFmt w:val="decimal"/>
+      <w:lvlText w:val="%6."/>
+      <w:lvlJc w:val="left"/>
+      <w:pPr>
+        <w:tabs>
+          <w:tab w:val="num" w:pos="4320"/>
+        </w:tabs>
+        <w:ind w:left="4320" w:hanging="360"/>
+      </w:pPr>
+      <w:rPr>
+        <w:rFonts w:hint="default"/>
+      </w:rPr>
+    </w:lvl>
+    <w:lvl w:ilvl="6">
+      <w:start w:val="1"/>
+      <w:numFmt w:val="decimal"/>
+      <w:lvlText w:val="%7."/>
+      <w:lvlJc w:val="left"/>
+      <w:pPr>
+        <w:tabs>
+          <w:tab w:val="num" w:pos="5040"/>
+        </w:tabs>
+        <w:ind w:left="5040" w:hanging="360"/>
+      </w:pPr>
+      <w:rPr>
+        <w:rFonts w:hint="default"/>
+      </w:rPr>
+    </w:lvl>
+    <w:lvl w:ilvl="7">
+      <w:start w:val="1"/>
+      <w:numFmt w:val="decimal"/>
+      <w:lvlText w:val="%8."/>
+      <w:lvlJc w:val="left"/>
+      <w:pPr>
+        <w:tabs>
+          <w:tab w:val="num" w:pos="5760"/>
+        </w:tabs>
+        <w:ind w:left="5760" w:hanging="360"/>
+      </w:pPr>
+      <w:rPr>
+        <w:rFonts w:hint="default"/>
+      </w:rPr>
+    </w:lvl>
+    <w:lvl w:ilvl="8">
+      <w:start w:val="1"/>
+      <w:numFmt w:val="decimal"/>
+      <w:lvlText w:val="%9."/>
+      <w:lvlJc w:val="left"/>
+      <w:pPr>
+        <w:tabs>
+          <w:tab w:val="num" w:pos="6480"/>
+        </w:tabs>
+        <w:ind w:left="6480" w:hanging="360"/>
+      </w:pPr>
+      <w:rPr>
+        <w:rFonts w:hint="default"/>
+      </w:rPr>
+    </w:lvl>
+  </w:abstractNum>
+  <w:abstractNum w:abstractNumId="3" w15:restartNumberingAfterBreak="0">
     <w:nsid w:val="0D860849"/>
     <w:multiLevelType w:val="hybridMultilevel"/>
     <w:tmpl w:val="C28E5F7C"/>
@@ -1744,7 +2331,7 @@
       </w:rPr>
     </w:lvl>
   </w:abstractNum>
-  <w:abstractNum w:abstractNumId="3" w15:restartNumberingAfterBreak="0">
+  <w:abstractNum w:abstractNumId="4" w15:restartNumberingAfterBreak="0">
     <w:nsid w:val="0E1B62BF"/>
     <w:multiLevelType w:val="multilevel"/>
     <w:tmpl w:val="00D64A06"/>
@@ -1865,7 +2452,7 @@
       </w:pPr>
     </w:lvl>
   </w:abstractNum>
-  <w:abstractNum w:abstractNumId="4" w15:restartNumberingAfterBreak="0">
+  <w:abstractNum w:abstractNumId="5" w15:restartNumberingAfterBreak="0">
     <w:nsid w:val="13C7673E"/>
     <w:multiLevelType w:val="multilevel"/>
     <w:tmpl w:val="FAF059D0"/>
@@ -1986,7 +2573,7 @@
       </w:pPr>
     </w:lvl>
   </w:abstractNum>
-  <w:abstractNum w:abstractNumId="5" w15:restartNumberingAfterBreak="0">
+  <w:abstractNum w:abstractNumId="6" w15:restartNumberingAfterBreak="0">
     <w:nsid w:val="19CB2E21"/>
     <w:multiLevelType w:val="multilevel"/>
     <w:tmpl w:val="DCBA578A"/>
@@ -2107,7 +2694,7 @@
       </w:pPr>
     </w:lvl>
   </w:abstractNum>
-  <w:abstractNum w:abstractNumId="6" w15:restartNumberingAfterBreak="0">
+  <w:abstractNum w:abstractNumId="7" w15:restartNumberingAfterBreak="0">
     <w:nsid w:val="1BE31B46"/>
     <w:multiLevelType w:val="multilevel"/>
     <w:tmpl w:val="1E24C712"/>
@@ -2228,7 +2815,7 @@
       </w:pPr>
     </w:lvl>
   </w:abstractNum>
-  <w:abstractNum w:abstractNumId="7" w15:restartNumberingAfterBreak="0">
+  <w:abstractNum w:abstractNumId="8" w15:restartNumberingAfterBreak="0">
     <w:nsid w:val="203D012C"/>
     <w:multiLevelType w:val="hybridMultilevel"/>
     <w:tmpl w:val="953EE8FC"/>
@@ -2316,7 +2903,7 @@
       </w:pPr>
     </w:lvl>
   </w:abstractNum>
-  <w:abstractNum w:abstractNumId="8" w15:restartNumberingAfterBreak="0">
+  <w:abstractNum w:abstractNumId="9" w15:restartNumberingAfterBreak="0">
     <w:nsid w:val="24CF52E8"/>
     <w:multiLevelType w:val="hybridMultilevel"/>
     <w:tmpl w:val="87821AC6"/>
@@ -2429,7 +3016,7 @@
       </w:rPr>
     </w:lvl>
   </w:abstractNum>
-  <w:abstractNum w:abstractNumId="9" w15:restartNumberingAfterBreak="0">
+  <w:abstractNum w:abstractNumId="10" w15:restartNumberingAfterBreak="0">
     <w:nsid w:val="28C3763E"/>
     <w:multiLevelType w:val="hybridMultilevel"/>
     <w:tmpl w:val="E9DAF408"/>
@@ -2542,7 +3129,148 @@
       </w:rPr>
     </w:lvl>
   </w:abstractNum>
-  <w:abstractNum w:abstractNumId="10" w15:restartNumberingAfterBreak="0">
+  <w:abstractNum w:abstractNumId="11" w15:restartNumberingAfterBreak="0">
+    <w:nsid w:val="2C753A59"/>
+    <w:multiLevelType w:val="multilevel"/>
+    <w:tmpl w:val="324A9510"/>
+    <w:lvl w:ilvl="0">
+      <w:start w:val="3"/>
+      <w:numFmt w:val="decimal"/>
+      <w:lvlText w:val="%1."/>
+      <w:lvlJc w:val="left"/>
+      <w:pPr>
+        <w:tabs>
+          <w:tab w:val="num" w:pos="720"/>
+        </w:tabs>
+        <w:ind w:left="720" w:hanging="360"/>
+      </w:pPr>
+      <w:rPr>
+        <w:rFonts w:hint="default"/>
+        <w:sz w:val="32"/>
+        <w:szCs w:val="32"/>
+      </w:rPr>
+    </w:lvl>
+    <w:lvl w:ilvl="1">
+      <w:start w:val="1"/>
+      <w:numFmt w:val="bullet"/>
+      <w:lvlText w:val=""/>
+      <w:lvlJc w:val="left"/>
+      <w:pPr>
+        <w:ind w:left="1440" w:hanging="360"/>
+      </w:pPr>
+      <w:rPr>
+        <w:rFonts w:ascii="Symbol" w:hAnsi="Symbol" w:hint="default"/>
+      </w:rPr>
+    </w:lvl>
+    <w:lvl w:ilvl="2">
+      <w:start w:val="1"/>
+      <w:numFmt w:val="bullet"/>
+      <w:lvlText w:val=""/>
+      <w:lvlJc w:val="left"/>
+      <w:pPr>
+        <w:tabs>
+          <w:tab w:val="num" w:pos="2160"/>
+        </w:tabs>
+        <w:ind w:left="2160" w:hanging="360"/>
+      </w:pPr>
+      <w:rPr>
+        <w:rFonts w:ascii="Wingdings" w:hAnsi="Wingdings" w:hint="default"/>
+        <w:sz w:val="20"/>
+      </w:rPr>
+    </w:lvl>
+    <w:lvl w:ilvl="3">
+      <w:start w:val="1"/>
+      <w:numFmt w:val="bullet"/>
+      <w:lvlText w:val=""/>
+      <w:lvlJc w:val="left"/>
+      <w:pPr>
+        <w:tabs>
+          <w:tab w:val="num" w:pos="2880"/>
+        </w:tabs>
+        <w:ind w:left="2880" w:hanging="360"/>
+      </w:pPr>
+      <w:rPr>
+        <w:rFonts w:ascii="Wingdings" w:hAnsi="Wingdings" w:hint="default"/>
+        <w:sz w:val="20"/>
+      </w:rPr>
+    </w:lvl>
+    <w:lvl w:ilvl="4">
+      <w:start w:val="1"/>
+      <w:numFmt w:val="decimal"/>
+      <w:lvlText w:val="%5."/>
+      <w:lvlJc w:val="left"/>
+      <w:pPr>
+        <w:tabs>
+          <w:tab w:val="num" w:pos="3600"/>
+        </w:tabs>
+        <w:ind w:left="3600" w:hanging="360"/>
+      </w:pPr>
+      <w:rPr>
+        <w:rFonts w:hint="default"/>
+      </w:rPr>
+    </w:lvl>
+    <w:lvl w:ilvl="5">
+      <w:start w:val="1"/>
+      <w:numFmt w:val="decimal"/>
+      <w:lvlText w:val="%6."/>
+      <w:lvlJc w:val="left"/>
+      <w:pPr>
+        <w:tabs>
+          <w:tab w:val="num" w:pos="4320"/>
+        </w:tabs>
+        <w:ind w:left="4320" w:hanging="360"/>
+      </w:pPr>
+      <w:rPr>
+        <w:rFonts w:hint="default"/>
+      </w:rPr>
+    </w:lvl>
+    <w:lvl w:ilvl="6">
+      <w:start w:val="1"/>
+      <w:numFmt w:val="decimal"/>
+      <w:lvlText w:val="%7."/>
+      <w:lvlJc w:val="left"/>
+      <w:pPr>
+        <w:tabs>
+          <w:tab w:val="num" w:pos="5040"/>
+        </w:tabs>
+        <w:ind w:left="5040" w:hanging="360"/>
+      </w:pPr>
+      <w:rPr>
+        <w:rFonts w:hint="default"/>
+      </w:rPr>
+    </w:lvl>
+    <w:lvl w:ilvl="7">
+      <w:start w:val="1"/>
+      <w:numFmt w:val="decimal"/>
+      <w:lvlText w:val="%8."/>
+      <w:lvlJc w:val="left"/>
+      <w:pPr>
+        <w:tabs>
+          <w:tab w:val="num" w:pos="5760"/>
+        </w:tabs>
+        <w:ind w:left="5760" w:hanging="360"/>
+      </w:pPr>
+      <w:rPr>
+        <w:rFonts w:hint="default"/>
+      </w:rPr>
+    </w:lvl>
+    <w:lvl w:ilvl="8">
+      <w:start w:val="1"/>
+      <w:numFmt w:val="decimal"/>
+      <w:lvlText w:val="%9."/>
+      <w:lvlJc w:val="left"/>
+      <w:pPr>
+        <w:tabs>
+          <w:tab w:val="num" w:pos="6480"/>
+        </w:tabs>
+        <w:ind w:left="6480" w:hanging="360"/>
+      </w:pPr>
+      <w:rPr>
+        <w:rFonts w:hint="default"/>
+      </w:rPr>
+    </w:lvl>
+  </w:abstractNum>
+  <w:abstractNum w:abstractNumId="12" w15:restartNumberingAfterBreak="0">
     <w:nsid w:val="3738292A"/>
     <w:multiLevelType w:val="hybridMultilevel"/>
     <w:tmpl w:val="9E5EE77A"/>
@@ -2655,7 +3383,7 @@
       </w:rPr>
     </w:lvl>
   </w:abstractNum>
-  <w:abstractNum w:abstractNumId="11" w15:restartNumberingAfterBreak="0">
+  <w:abstractNum w:abstractNumId="13" w15:restartNumberingAfterBreak="0">
     <w:nsid w:val="37420F71"/>
     <w:multiLevelType w:val="hybridMultilevel"/>
     <w:tmpl w:val="30A80CCC"/>
@@ -2768,7 +3496,7 @@
       </w:rPr>
     </w:lvl>
   </w:abstractNum>
-  <w:abstractNum w:abstractNumId="12" w15:restartNumberingAfterBreak="0">
+  <w:abstractNum w:abstractNumId="14" w15:restartNumberingAfterBreak="0">
     <w:nsid w:val="3E421CC3"/>
     <w:multiLevelType w:val="multilevel"/>
     <w:tmpl w:val="FAD08E26"/>
@@ -2889,7 +3617,7 @@
       </w:pPr>
     </w:lvl>
   </w:abstractNum>
-  <w:abstractNum w:abstractNumId="13" w15:restartNumberingAfterBreak="0">
+  <w:abstractNum w:abstractNumId="15" w15:restartNumberingAfterBreak="0">
     <w:nsid w:val="47F1334E"/>
     <w:multiLevelType w:val="multilevel"/>
     <w:tmpl w:val="47B67BB0"/>
@@ -3010,10 +3738,10 @@
       </w:pPr>
     </w:lvl>
   </w:abstractNum>
-  <w:abstractNum w:abstractNumId="14" w15:restartNumberingAfterBreak="0">
+  <w:abstractNum w:abstractNumId="16" w15:restartNumberingAfterBreak="0">
     <w:nsid w:val="482275DB"/>
     <w:multiLevelType w:val="hybridMultilevel"/>
-    <w:tmpl w:val="D89219B8"/>
+    <w:tmpl w:val="4606B608"/>
     <w:lvl w:ilvl="0" w:tplc="041B000F">
       <w:start w:val="1"/>
       <w:numFmt w:val="decimal"/>
@@ -3099,7 +3827,7 @@
       </w:pPr>
     </w:lvl>
   </w:abstractNum>
-  <w:abstractNum w:abstractNumId="15" w15:restartNumberingAfterBreak="0">
+  <w:abstractNum w:abstractNumId="17" w15:restartNumberingAfterBreak="0">
     <w:nsid w:val="4D1C733A"/>
     <w:multiLevelType w:val="hybridMultilevel"/>
     <w:tmpl w:val="14FC4BD6"/>
@@ -3212,7 +3940,7 @@
       </w:rPr>
     </w:lvl>
   </w:abstractNum>
-  <w:abstractNum w:abstractNumId="16" w15:restartNumberingAfterBreak="0">
+  <w:abstractNum w:abstractNumId="18" w15:restartNumberingAfterBreak="0">
     <w:nsid w:val="50341F4A"/>
     <w:multiLevelType w:val="multilevel"/>
     <w:tmpl w:val="EF506A14"/>
@@ -3333,7 +4061,241 @@
       </w:pPr>
     </w:lvl>
   </w:abstractNum>
-  <w:abstractNum w:abstractNumId="17" w15:restartNumberingAfterBreak="0">
+  <w:abstractNum w:abstractNumId="19" w15:restartNumberingAfterBreak="0">
+    <w:nsid w:val="55B41E78"/>
+    <w:multiLevelType w:val="hybridMultilevel"/>
+    <w:tmpl w:val="6A083594"/>
+    <w:lvl w:ilvl="0" w:tplc="D482254A">
+      <w:start w:val="2"/>
+      <w:numFmt w:val="decimal"/>
+      <w:lvlText w:val="%1."/>
+      <w:lvlJc w:val="left"/>
+      <w:pPr>
+        <w:ind w:left="720" w:hanging="360"/>
+      </w:pPr>
+      <w:rPr>
+        <w:rFonts w:hint="default"/>
+      </w:rPr>
+    </w:lvl>
+    <w:lvl w:ilvl="1" w:tplc="041B0019" w:tentative="1">
+      <w:start w:val="1"/>
+      <w:numFmt w:val="lowerLetter"/>
+      <w:lvlText w:val="%2."/>
+      <w:lvlJc w:val="left"/>
+      <w:pPr>
+        <w:ind w:left="1440" w:hanging="360"/>
+      </w:pPr>
+    </w:lvl>
+    <w:lvl w:ilvl="2" w:tplc="041B001B" w:tentative="1">
+      <w:start w:val="1"/>
+      <w:numFmt w:val="lowerRoman"/>
+      <w:lvlText w:val="%3."/>
+      <w:lvlJc w:val="right"/>
+      <w:pPr>
+        <w:ind w:left="2160" w:hanging="180"/>
+      </w:pPr>
+    </w:lvl>
+    <w:lvl w:ilvl="3" w:tplc="041B000F" w:tentative="1">
+      <w:start w:val="1"/>
+      <w:numFmt w:val="decimal"/>
+      <w:lvlText w:val="%4."/>
+      <w:lvlJc w:val="left"/>
+      <w:pPr>
+        <w:ind w:left="2880" w:hanging="360"/>
+      </w:pPr>
+    </w:lvl>
+    <w:lvl w:ilvl="4" w:tplc="041B0019" w:tentative="1">
+      <w:start w:val="1"/>
+      <w:numFmt w:val="lowerLetter"/>
+      <w:lvlText w:val="%5."/>
+      <w:lvlJc w:val="left"/>
+      <w:pPr>
+        <w:ind w:left="3600" w:hanging="360"/>
+      </w:pPr>
+    </w:lvl>
+    <w:lvl w:ilvl="5" w:tplc="041B001B" w:tentative="1">
+      <w:start w:val="1"/>
+      <w:numFmt w:val="lowerRoman"/>
+      <w:lvlText w:val="%6."/>
+      <w:lvlJc w:val="right"/>
+      <w:pPr>
+        <w:ind w:left="4320" w:hanging="180"/>
+      </w:pPr>
+    </w:lvl>
+    <w:lvl w:ilvl="6" w:tplc="041B000F" w:tentative="1">
+      <w:start w:val="1"/>
+      <w:numFmt w:val="decimal"/>
+      <w:lvlText w:val="%7."/>
+      <w:lvlJc w:val="left"/>
+      <w:pPr>
+        <w:ind w:left="5040" w:hanging="360"/>
+      </w:pPr>
+    </w:lvl>
+    <w:lvl w:ilvl="7" w:tplc="041B0019" w:tentative="1">
+      <w:start w:val="1"/>
+      <w:numFmt w:val="lowerLetter"/>
+      <w:lvlText w:val="%8."/>
+      <w:lvlJc w:val="left"/>
+      <w:pPr>
+        <w:ind w:left="5760" w:hanging="360"/>
+      </w:pPr>
+    </w:lvl>
+    <w:lvl w:ilvl="8" w:tplc="041B001B" w:tentative="1">
+      <w:start w:val="1"/>
+      <w:numFmt w:val="lowerRoman"/>
+      <w:lvlText w:val="%9."/>
+      <w:lvlJc w:val="right"/>
+      <w:pPr>
+        <w:ind w:left="6480" w:hanging="180"/>
+      </w:pPr>
+    </w:lvl>
+  </w:abstractNum>
+  <w:abstractNum w:abstractNumId="20" w15:restartNumberingAfterBreak="0">
+    <w:nsid w:val="590735A5"/>
+    <w:multiLevelType w:val="multilevel"/>
+    <w:tmpl w:val="C87836C2"/>
+    <w:lvl w:ilvl="0">
+      <w:start w:val="4"/>
+      <w:numFmt w:val="decimal"/>
+      <w:lvlText w:val="%1."/>
+      <w:lvlJc w:val="left"/>
+      <w:pPr>
+        <w:tabs>
+          <w:tab w:val="num" w:pos="720"/>
+        </w:tabs>
+        <w:ind w:left="720" w:hanging="360"/>
+      </w:pPr>
+      <w:rPr>
+        <w:rFonts w:hint="default"/>
+        <w:sz w:val="32"/>
+        <w:szCs w:val="32"/>
+      </w:rPr>
+    </w:lvl>
+    <w:lvl w:ilvl="1">
+      <w:start w:val="1"/>
+      <w:numFmt w:val="bullet"/>
+      <w:lvlText w:val="o"/>
+      <w:lvlJc w:val="left"/>
+      <w:pPr>
+        <w:tabs>
+          <w:tab w:val="num" w:pos="1440"/>
+        </w:tabs>
+        <w:ind w:left="1440" w:hanging="360"/>
+      </w:pPr>
+      <w:rPr>
+        <w:rFonts w:ascii="Courier New" w:hAnsi="Courier New" w:cs="Times New Roman" w:hint="default"/>
+        <w:sz w:val="20"/>
+      </w:rPr>
+    </w:lvl>
+    <w:lvl w:ilvl="2">
+      <w:start w:val="1"/>
+      <w:numFmt w:val="bullet"/>
+      <w:lvlText w:val=""/>
+      <w:lvlJc w:val="left"/>
+      <w:pPr>
+        <w:tabs>
+          <w:tab w:val="num" w:pos="2160"/>
+        </w:tabs>
+        <w:ind w:left="2160" w:hanging="360"/>
+      </w:pPr>
+      <w:rPr>
+        <w:rFonts w:ascii="Wingdings" w:hAnsi="Wingdings" w:hint="default"/>
+        <w:sz w:val="20"/>
+      </w:rPr>
+    </w:lvl>
+    <w:lvl w:ilvl="3">
+      <w:start w:val="1"/>
+      <w:numFmt w:val="bullet"/>
+      <w:lvlText w:val=""/>
+      <w:lvlJc w:val="left"/>
+      <w:pPr>
+        <w:tabs>
+          <w:tab w:val="num" w:pos="2880"/>
+        </w:tabs>
+        <w:ind w:left="2880" w:hanging="360"/>
+      </w:pPr>
+      <w:rPr>
+        <w:rFonts w:ascii="Wingdings" w:hAnsi="Wingdings" w:hint="default"/>
+        <w:sz w:val="20"/>
+      </w:rPr>
+    </w:lvl>
+    <w:lvl w:ilvl="4">
+      <w:start w:val="1"/>
+      <w:numFmt w:val="decimal"/>
+      <w:lvlText w:val="%5."/>
+      <w:lvlJc w:val="left"/>
+      <w:pPr>
+        <w:tabs>
+          <w:tab w:val="num" w:pos="3600"/>
+        </w:tabs>
+        <w:ind w:left="3600" w:hanging="360"/>
+      </w:pPr>
+      <w:rPr>
+        <w:rFonts w:hint="default"/>
+      </w:rPr>
+    </w:lvl>
+    <w:lvl w:ilvl="5">
+      <w:start w:val="1"/>
+      <w:numFmt w:val="decimal"/>
+      <w:lvlText w:val="%6."/>
+      <w:lvlJc w:val="left"/>
+      <w:pPr>
+        <w:tabs>
+          <w:tab w:val="num" w:pos="4320"/>
+        </w:tabs>
+        <w:ind w:left="4320" w:hanging="360"/>
+      </w:pPr>
+      <w:rPr>
+        <w:rFonts w:hint="default"/>
+      </w:rPr>
+    </w:lvl>
+    <w:lvl w:ilvl="6">
+      <w:start w:val="1"/>
+      <w:numFmt w:val="decimal"/>
+      <w:lvlText w:val="%7."/>
+      <w:lvlJc w:val="left"/>
+      <w:pPr>
+        <w:tabs>
+          <w:tab w:val="num" w:pos="5040"/>
+        </w:tabs>
+        <w:ind w:left="5040" w:hanging="360"/>
+      </w:pPr>
+      <w:rPr>
+        <w:rFonts w:hint="default"/>
+      </w:rPr>
+    </w:lvl>
+    <w:lvl w:ilvl="7">
+      <w:start w:val="1"/>
+      <w:numFmt w:val="decimal"/>
+      <w:lvlText w:val="%8."/>
+      <w:lvlJc w:val="left"/>
+      <w:pPr>
+        <w:tabs>
+          <w:tab w:val="num" w:pos="5760"/>
+        </w:tabs>
+        <w:ind w:left="5760" w:hanging="360"/>
+      </w:pPr>
+      <w:rPr>
+        <w:rFonts w:hint="default"/>
+      </w:rPr>
+    </w:lvl>
+    <w:lvl w:ilvl="8">
+      <w:start w:val="1"/>
+      <w:numFmt w:val="decimal"/>
+      <w:lvlText w:val="%9."/>
+      <w:lvlJc w:val="left"/>
+      <w:pPr>
+        <w:tabs>
+          <w:tab w:val="num" w:pos="6480"/>
+        </w:tabs>
+        <w:ind w:left="6480" w:hanging="360"/>
+      </w:pPr>
+      <w:rPr>
+        <w:rFonts w:hint="default"/>
+      </w:rPr>
+    </w:lvl>
+  </w:abstractNum>
+  <w:abstractNum w:abstractNumId="21" w15:restartNumberingAfterBreak="0">
     <w:nsid w:val="5AED04FD"/>
     <w:multiLevelType w:val="hybridMultilevel"/>
     <w:tmpl w:val="E3A862F8"/>
@@ -3446,7 +4408,7 @@
       </w:rPr>
     </w:lvl>
   </w:abstractNum>
-  <w:abstractNum w:abstractNumId="18" w15:restartNumberingAfterBreak="0">
+  <w:abstractNum w:abstractNumId="22" w15:restartNumberingAfterBreak="0">
     <w:nsid w:val="62297ACB"/>
     <w:multiLevelType w:val="multilevel"/>
     <w:tmpl w:val="89587542"/>
@@ -3567,7 +4529,7 @@
       </w:pPr>
     </w:lvl>
   </w:abstractNum>
-  <w:abstractNum w:abstractNumId="19" w15:restartNumberingAfterBreak="0">
+  <w:abstractNum w:abstractNumId="23" w15:restartNumberingAfterBreak="0">
     <w:nsid w:val="693A2A19"/>
     <w:multiLevelType w:val="hybridMultilevel"/>
     <w:tmpl w:val="9E5C9D40"/>
@@ -3680,7 +4642,7 @@
       </w:rPr>
     </w:lvl>
   </w:abstractNum>
-  <w:abstractNum w:abstractNumId="20" w15:restartNumberingAfterBreak="0">
+  <w:abstractNum w:abstractNumId="24" w15:restartNumberingAfterBreak="0">
     <w:nsid w:val="753838BA"/>
     <w:multiLevelType w:val="hybridMultilevel"/>
     <w:tmpl w:val="4EA2F2DA"/>
@@ -3793,7 +4755,7 @@
       </w:rPr>
     </w:lvl>
   </w:abstractNum>
-  <w:abstractNum w:abstractNumId="21" w15:restartNumberingAfterBreak="0">
+  <w:abstractNum w:abstractNumId="25" w15:restartNumberingAfterBreak="0">
     <w:nsid w:val="7AE73D3E"/>
     <w:multiLevelType w:val="multilevel"/>
     <w:tmpl w:val="7B5AB314"/>
@@ -3919,31 +4881,31 @@
     </w:lvl>
   </w:abstractNum>
   <w:num w:numId="1" w16cid:durableId="1811705021">
-    <w:abstractNumId w:val="14"/>
+    <w:abstractNumId w:val="16"/>
   </w:num>
   <w:num w:numId="2" w16cid:durableId="2028288560">
-    <w:abstractNumId w:val="19"/>
+    <w:abstractNumId w:val="23"/>
   </w:num>
   <w:num w:numId="3" w16cid:durableId="1105148019">
-    <w:abstractNumId w:val="20"/>
+    <w:abstractNumId w:val="24"/>
   </w:num>
   <w:num w:numId="4" w16cid:durableId="223757680">
-    <w:abstractNumId w:val="9"/>
+    <w:abstractNumId w:val="10"/>
   </w:num>
   <w:num w:numId="5" w16cid:durableId="1966034456">
-    <w:abstractNumId w:val="2"/>
+    <w:abstractNumId w:val="3"/>
   </w:num>
   <w:num w:numId="6" w16cid:durableId="1971550821">
     <w:abstractNumId w:val="1"/>
   </w:num>
   <w:num w:numId="7" w16cid:durableId="1311057561">
-    <w:abstractNumId w:val="8"/>
+    <w:abstractNumId w:val="9"/>
   </w:num>
   <w:num w:numId="8" w16cid:durableId="949387223">
-    <w:abstractNumId w:val="10"/>
+    <w:abstractNumId w:val="12"/>
   </w:num>
   <w:num w:numId="9" w16cid:durableId="1000352498">
-    <w:abstractNumId w:val="21"/>
+    <w:abstractNumId w:val="25"/>
     <w:lvlOverride w:ilvl="0">
       <w:startOverride w:val="1"/>
     </w:lvlOverride>
@@ -3967,6 +4929,54 @@
     </w:lvlOverride>
   </w:num>
   <w:num w:numId="10" w16cid:durableId="1762681242">
+    <w:abstractNumId w:val="5"/>
+    <w:lvlOverride w:ilvl="0">
+      <w:startOverride w:val="1"/>
+    </w:lvlOverride>
+    <w:lvlOverride w:ilvl="1"/>
+    <w:lvlOverride w:ilvl="2"/>
+    <w:lvlOverride w:ilvl="3"/>
+    <w:lvlOverride w:ilvl="4">
+      <w:startOverride w:val="1"/>
+    </w:lvlOverride>
+    <w:lvlOverride w:ilvl="5">
+      <w:startOverride w:val="1"/>
+    </w:lvlOverride>
+    <w:lvlOverride w:ilvl="6">
+      <w:startOverride w:val="1"/>
+    </w:lvlOverride>
+    <w:lvlOverride w:ilvl="7">
+      <w:startOverride w:val="1"/>
+    </w:lvlOverride>
+    <w:lvlOverride w:ilvl="8">
+      <w:startOverride w:val="1"/>
+    </w:lvlOverride>
+  </w:num>
+  <w:num w:numId="11" w16cid:durableId="124157385">
+    <w:abstractNumId w:val="7"/>
+    <w:lvlOverride w:ilvl="0">
+      <w:startOverride w:val="1"/>
+    </w:lvlOverride>
+    <w:lvlOverride w:ilvl="1"/>
+    <w:lvlOverride w:ilvl="2"/>
+    <w:lvlOverride w:ilvl="3"/>
+    <w:lvlOverride w:ilvl="4">
+      <w:startOverride w:val="1"/>
+    </w:lvlOverride>
+    <w:lvlOverride w:ilvl="5">
+      <w:startOverride w:val="1"/>
+    </w:lvlOverride>
+    <w:lvlOverride w:ilvl="6">
+      <w:startOverride w:val="1"/>
+    </w:lvlOverride>
+    <w:lvlOverride w:ilvl="7">
+      <w:startOverride w:val="1"/>
+    </w:lvlOverride>
+    <w:lvlOverride w:ilvl="8">
+      <w:startOverride w:val="1"/>
+    </w:lvlOverride>
+  </w:num>
+  <w:num w:numId="12" w16cid:durableId="1416972460">
     <w:abstractNumId w:val="4"/>
     <w:lvlOverride w:ilvl="0">
       <w:startOverride w:val="1"/>
@@ -3990,7 +5000,94 @@
       <w:startOverride w:val="1"/>
     </w:lvlOverride>
   </w:num>
-  <w:num w:numId="11" w16cid:durableId="124157385">
+  <w:num w:numId="13" w16cid:durableId="692462320">
+    <w:abstractNumId w:val="22"/>
+    <w:lvlOverride w:ilvl="0">
+      <w:startOverride w:val="1"/>
+    </w:lvlOverride>
+    <w:lvlOverride w:ilvl="1"/>
+    <w:lvlOverride w:ilvl="2"/>
+    <w:lvlOverride w:ilvl="3"/>
+    <w:lvlOverride w:ilvl="4">
+      <w:startOverride w:val="1"/>
+    </w:lvlOverride>
+    <w:lvlOverride w:ilvl="5">
+      <w:startOverride w:val="1"/>
+    </w:lvlOverride>
+    <w:lvlOverride w:ilvl="6">
+      <w:startOverride w:val="1"/>
+    </w:lvlOverride>
+    <w:lvlOverride w:ilvl="7">
+      <w:startOverride w:val="1"/>
+    </w:lvlOverride>
+    <w:lvlOverride w:ilvl="8">
+      <w:startOverride w:val="1"/>
+    </w:lvlOverride>
+  </w:num>
+  <w:num w:numId="14" w16cid:durableId="967199106">
+    <w:abstractNumId w:val="18"/>
+    <w:lvlOverride w:ilvl="0">
+      <w:startOverride w:val="1"/>
+    </w:lvlOverride>
+    <w:lvlOverride w:ilvl="1"/>
+    <w:lvlOverride w:ilvl="2"/>
+    <w:lvlOverride w:ilvl="3"/>
+    <w:lvlOverride w:ilvl="4">
+      <w:startOverride w:val="1"/>
+    </w:lvlOverride>
+    <w:lvlOverride w:ilvl="5">
+      <w:startOverride w:val="1"/>
+    </w:lvlOverride>
+    <w:lvlOverride w:ilvl="6">
+      <w:startOverride w:val="1"/>
+    </w:lvlOverride>
+    <w:lvlOverride w:ilvl="7">
+      <w:startOverride w:val="1"/>
+    </w:lvlOverride>
+    <w:lvlOverride w:ilvl="8">
+      <w:startOverride w:val="1"/>
+    </w:lvlOverride>
+  </w:num>
+  <w:num w:numId="15" w16cid:durableId="563024905">
+    <w:abstractNumId w:val="21"/>
+  </w:num>
+  <w:num w:numId="16" w16cid:durableId="1903250745">
+    <w:abstractNumId w:val="17"/>
+  </w:num>
+  <w:num w:numId="17" w16cid:durableId="408387045">
+    <w:abstractNumId w:val="0"/>
+  </w:num>
+  <w:num w:numId="18" w16cid:durableId="743649900">
+    <w:abstractNumId w:val="13"/>
+  </w:num>
+  <w:num w:numId="19" w16cid:durableId="1531642877">
+    <w:abstractNumId w:val="14"/>
+  </w:num>
+  <w:num w:numId="20" w16cid:durableId="156380654">
+    <w:abstractNumId w:val="15"/>
+    <w:lvlOverride w:ilvl="0">
+      <w:startOverride w:val="1"/>
+    </w:lvlOverride>
+    <w:lvlOverride w:ilvl="1"/>
+    <w:lvlOverride w:ilvl="2"/>
+    <w:lvlOverride w:ilvl="3"/>
+    <w:lvlOverride w:ilvl="4">
+      <w:startOverride w:val="1"/>
+    </w:lvlOverride>
+    <w:lvlOverride w:ilvl="5">
+      <w:startOverride w:val="1"/>
+    </w:lvlOverride>
+    <w:lvlOverride w:ilvl="6">
+      <w:startOverride w:val="1"/>
+    </w:lvlOverride>
+    <w:lvlOverride w:ilvl="7">
+      <w:startOverride w:val="1"/>
+    </w:lvlOverride>
+    <w:lvlOverride w:ilvl="8">
+      <w:startOverride w:val="1"/>
+    </w:lvlOverride>
+  </w:num>
+  <w:num w:numId="21" w16cid:durableId="1529416464">
     <w:abstractNumId w:val="6"/>
     <w:lvlOverride w:ilvl="0">
       <w:startOverride w:val="1"/>
@@ -4014,164 +5111,20 @@
       <w:startOverride w:val="1"/>
     </w:lvlOverride>
   </w:num>
-  <w:num w:numId="12" w16cid:durableId="1416972460">
-    <w:abstractNumId w:val="3"/>
-    <w:lvlOverride w:ilvl="0">
-      <w:startOverride w:val="1"/>
-    </w:lvlOverride>
-    <w:lvlOverride w:ilvl="1"/>
-    <w:lvlOverride w:ilvl="2"/>
-    <w:lvlOverride w:ilvl="3"/>
-    <w:lvlOverride w:ilvl="4">
-      <w:startOverride w:val="1"/>
-    </w:lvlOverride>
-    <w:lvlOverride w:ilvl="5">
-      <w:startOverride w:val="1"/>
-    </w:lvlOverride>
-    <w:lvlOverride w:ilvl="6">
-      <w:startOverride w:val="1"/>
-    </w:lvlOverride>
-    <w:lvlOverride w:ilvl="7">
-      <w:startOverride w:val="1"/>
-    </w:lvlOverride>
-    <w:lvlOverride w:ilvl="8">
-      <w:startOverride w:val="1"/>
-    </w:lvlOverride>
+  <w:num w:numId="22" w16cid:durableId="275718438">
+    <w:abstractNumId w:val="8"/>
   </w:num>
-  <w:num w:numId="13" w16cid:durableId="692462320">
-    <w:abstractNumId w:val="18"/>
-    <w:lvlOverride w:ilvl="0">
-      <w:startOverride w:val="1"/>
-    </w:lvlOverride>
-    <w:lvlOverride w:ilvl="1"/>
-    <w:lvlOverride w:ilvl="2"/>
-    <w:lvlOverride w:ilvl="3"/>
-    <w:lvlOverride w:ilvl="4">
-      <w:startOverride w:val="1"/>
-    </w:lvlOverride>
-    <w:lvlOverride w:ilvl="5">
-      <w:startOverride w:val="1"/>
-    </w:lvlOverride>
-    <w:lvlOverride w:ilvl="6">
-      <w:startOverride w:val="1"/>
-    </w:lvlOverride>
-    <w:lvlOverride w:ilvl="7">
-      <w:startOverride w:val="1"/>
-    </w:lvlOverride>
-    <w:lvlOverride w:ilvl="8">
-      <w:startOverride w:val="1"/>
-    </w:lvlOverride>
+  <w:num w:numId="23" w16cid:durableId="866135506">
+    <w:abstractNumId w:val="2"/>
   </w:num>
-  <w:num w:numId="14" w16cid:durableId="967199106">
-    <w:abstractNumId w:val="16"/>
-    <w:lvlOverride w:ilvl="0">
-      <w:startOverride w:val="1"/>
-    </w:lvlOverride>
-    <w:lvlOverride w:ilvl="1"/>
-    <w:lvlOverride w:ilvl="2"/>
-    <w:lvlOverride w:ilvl="3"/>
-    <w:lvlOverride w:ilvl="4">
-      <w:startOverride w:val="1"/>
-    </w:lvlOverride>
-    <w:lvlOverride w:ilvl="5">
-      <w:startOverride w:val="1"/>
-    </w:lvlOverride>
-    <w:lvlOverride w:ilvl="6">
-      <w:startOverride w:val="1"/>
-    </w:lvlOverride>
-    <w:lvlOverride w:ilvl="7">
-      <w:startOverride w:val="1"/>
-    </w:lvlOverride>
-    <w:lvlOverride w:ilvl="8">
-      <w:startOverride w:val="1"/>
-    </w:lvlOverride>
+  <w:num w:numId="24" w16cid:durableId="1717043465">
+    <w:abstractNumId w:val="19"/>
   </w:num>
-  <w:num w:numId="15" w16cid:durableId="563024905">
-    <w:abstractNumId w:val="17"/>
-  </w:num>
-  <w:num w:numId="16" w16cid:durableId="1903250745">
-    <w:abstractNumId w:val="15"/>
-  </w:num>
-  <w:num w:numId="17" w16cid:durableId="408387045">
-    <w:abstractNumId w:val="0"/>
-  </w:num>
-  <w:num w:numId="18" w16cid:durableId="743649900">
+  <w:num w:numId="25" w16cid:durableId="2050639884">
     <w:abstractNumId w:val="11"/>
   </w:num>
-  <w:num w:numId="19" w16cid:durableId="1531642877">
-    <w:abstractNumId w:val="12"/>
-    <w:lvlOverride w:ilvl="0">
-      <w:startOverride w:val="1"/>
-    </w:lvlOverride>
-    <w:lvlOverride w:ilvl="1"/>
-    <w:lvlOverride w:ilvl="2"/>
-    <w:lvlOverride w:ilvl="3"/>
-    <w:lvlOverride w:ilvl="4">
-      <w:startOverride w:val="1"/>
-    </w:lvlOverride>
-    <w:lvlOverride w:ilvl="5">
-      <w:startOverride w:val="1"/>
-    </w:lvlOverride>
-    <w:lvlOverride w:ilvl="6">
-      <w:startOverride w:val="1"/>
-    </w:lvlOverride>
-    <w:lvlOverride w:ilvl="7">
-      <w:startOverride w:val="1"/>
-    </w:lvlOverride>
-    <w:lvlOverride w:ilvl="8">
-      <w:startOverride w:val="1"/>
-    </w:lvlOverride>
-  </w:num>
-  <w:num w:numId="20" w16cid:durableId="156380654">
-    <w:abstractNumId w:val="13"/>
-    <w:lvlOverride w:ilvl="0">
-      <w:startOverride w:val="1"/>
-    </w:lvlOverride>
-    <w:lvlOverride w:ilvl="1"/>
-    <w:lvlOverride w:ilvl="2"/>
-    <w:lvlOverride w:ilvl="3"/>
-    <w:lvlOverride w:ilvl="4">
-      <w:startOverride w:val="1"/>
-    </w:lvlOverride>
-    <w:lvlOverride w:ilvl="5">
-      <w:startOverride w:val="1"/>
-    </w:lvlOverride>
-    <w:lvlOverride w:ilvl="6">
-      <w:startOverride w:val="1"/>
-    </w:lvlOverride>
-    <w:lvlOverride w:ilvl="7">
-      <w:startOverride w:val="1"/>
-    </w:lvlOverride>
-    <w:lvlOverride w:ilvl="8">
-      <w:startOverride w:val="1"/>
-    </w:lvlOverride>
-  </w:num>
-  <w:num w:numId="21" w16cid:durableId="1529416464">
-    <w:abstractNumId w:val="5"/>
-    <w:lvlOverride w:ilvl="0">
-      <w:startOverride w:val="1"/>
-    </w:lvlOverride>
-    <w:lvlOverride w:ilvl="1"/>
-    <w:lvlOverride w:ilvl="2"/>
-    <w:lvlOverride w:ilvl="3"/>
-    <w:lvlOverride w:ilvl="4">
-      <w:startOverride w:val="1"/>
-    </w:lvlOverride>
-    <w:lvlOverride w:ilvl="5">
-      <w:startOverride w:val="1"/>
-    </w:lvlOverride>
-    <w:lvlOverride w:ilvl="6">
-      <w:startOverride w:val="1"/>
-    </w:lvlOverride>
-    <w:lvlOverride w:ilvl="7">
-      <w:startOverride w:val="1"/>
-    </w:lvlOverride>
-    <w:lvlOverride w:ilvl="8">
-      <w:startOverride w:val="1"/>
-    </w:lvlOverride>
-  </w:num>
-  <w:num w:numId="22" w16cid:durableId="275718438">
-    <w:abstractNumId w:val="7"/>
+  <w:num w:numId="26" w16cid:durableId="78257672">
+    <w:abstractNumId w:val="20"/>
   </w:num>
 </w:numbering>
 </file>
@@ -5392,23 +6345,6 @@
 </file>
 
 <file path=customXml/item1.xml><?xml version="1.0" encoding="utf-8"?>
-<p:properties xmlns:p="http://schemas.microsoft.com/office/2006/metadata/properties" xmlns:xsi="http://www.w3.org/2001/XMLSchema-instance" xmlns:pc="http://schemas.microsoft.com/office/infopath/2007/PartnerControls">
-  <documentManagement>
-    <_activity xmlns="5fef3f27-c970-44c6-8dc2-cbd58cd73679" xsi:nil="true"/>
-  </documentManagement>
-</p:properties>
-</file>
-
-<file path=customXml/item2.xml><?xml version="1.0" encoding="utf-8"?>
-<?mso-contentType ?>
-<FormTemplates xmlns="http://schemas.microsoft.com/sharepoint/v3/contenttype/forms">
-  <Display>DocumentLibraryForm</Display>
-  <Edit>DocumentLibraryForm</Edit>
-  <New>DocumentLibraryForm</New>
-</FormTemplates>
-</file>
-
-<file path=customXml/item3.xml><?xml version="1.0" encoding="utf-8"?>
 <ct:contentTypeSchema xmlns:ct="http://schemas.microsoft.com/office/2006/metadata/contentType" xmlns:ma="http://schemas.microsoft.com/office/2006/metadata/properties/metaAttributes" ct:_="" ma:_="" ma:contentTypeName="Dokument" ma:contentTypeID="0x010100FA781695397DB343A5B2B814CA14ED3D" ma:contentTypeVersion="11" ma:contentTypeDescription="Umožňuje vytvoriť nový dokument." ma:contentTypeScope="" ma:versionID="870eba0af4cd1b8ab61147d29cbca03b">
   <xsd:schema xmlns:xsd="http://www.w3.org/2001/XMLSchema" xmlns:xs="http://www.w3.org/2001/XMLSchema" xmlns:p="http://schemas.microsoft.com/office/2006/metadata/properties" xmlns:ns3="5fef3f27-c970-44c6-8dc2-cbd58cd73679" targetNamespace="http://schemas.microsoft.com/office/2006/metadata/properties" ma:root="true" ma:fieldsID="08710dd9f8ba894fa56cf1ef9c94ff3a" ns3:_="">
     <xsd:import namespace="5fef3f27-c970-44c6-8dc2-cbd58cd73679"/>
@@ -5596,25 +6532,24 @@
 </ct:contentTypeSchema>
 </file>
 
-<file path=customXml/itemProps1.xml><?xml version="1.0" encoding="utf-8"?>
-<ds:datastoreItem xmlns:ds="http://schemas.openxmlformats.org/officeDocument/2006/customXml" ds:itemID="{E10058C1-53BC-4EB8-B321-9469B46890F2}">
-  <ds:schemaRefs>
-    <ds:schemaRef ds:uri="http://schemas.microsoft.com/office/2006/metadata/properties"/>
-    <ds:schemaRef ds:uri="http://schemas.microsoft.com/office/infopath/2007/PartnerControls"/>
-    <ds:schemaRef ds:uri="5fef3f27-c970-44c6-8dc2-cbd58cd73679"/>
-  </ds:schemaRefs>
-</ds:datastoreItem>
+<file path=customXml/item2.xml><?xml version="1.0" encoding="utf-8"?>
+<?mso-contentType ?>
+<FormTemplates xmlns="http://schemas.microsoft.com/sharepoint/v3/contenttype/forms">
+  <Display>DocumentLibraryForm</Display>
+  <Edit>DocumentLibraryForm</Edit>
+  <New>DocumentLibraryForm</New>
+</FormTemplates>
 </file>
 
-<file path=customXml/itemProps2.xml><?xml version="1.0" encoding="utf-8"?>
-<ds:datastoreItem xmlns:ds="http://schemas.openxmlformats.org/officeDocument/2006/customXml" ds:itemID="{E0D4209D-5F5D-4AE3-AD52-80FC6CDF0574}">
-  <ds:schemaRefs>
-    <ds:schemaRef ds:uri="http://schemas.microsoft.com/sharepoint/v3/contenttype/forms"/>
-  </ds:schemaRefs>
-</ds:datastoreItem>
+<file path=customXml/item3.xml><?xml version="1.0" encoding="utf-8"?>
+<p:properties xmlns:p="http://schemas.microsoft.com/office/2006/metadata/properties" xmlns:xsi="http://www.w3.org/2001/XMLSchema-instance" xmlns:pc="http://schemas.microsoft.com/office/infopath/2007/PartnerControls">
+  <documentManagement>
+    <_activity xmlns="5fef3f27-c970-44c6-8dc2-cbd58cd73679" xsi:nil="true"/>
+  </documentManagement>
+</p:properties>
 </file>
 
-<file path=customXml/itemProps3.xml><?xml version="1.0" encoding="utf-8"?>
+<file path=customXml/itemProps1.xml><?xml version="1.0" encoding="utf-8"?>
 <ds:datastoreItem xmlns:ds="http://schemas.openxmlformats.org/officeDocument/2006/customXml" ds:itemID="{4F0E820A-DCD6-4D41-A7F0-4E9116B191EF}">
   <ds:schemaRefs>
     <ds:schemaRef ds:uri="http://schemas.microsoft.com/office/2006/metadata/contentType"/>
@@ -5630,4 +6565,22 @@
     <ds:schemaRef ds:uri="http://schemas.microsoft.com/internal/obd"/>
   </ds:schemaRefs>
 </ds:datastoreItem>
+</file>
+
+<file path=customXml/itemProps2.xml><?xml version="1.0" encoding="utf-8"?>
+<ds:datastoreItem xmlns:ds="http://schemas.openxmlformats.org/officeDocument/2006/customXml" ds:itemID="{E0D4209D-5F5D-4AE3-AD52-80FC6CDF0574}">
+  <ds:schemaRefs>
+    <ds:schemaRef ds:uri="http://schemas.microsoft.com/sharepoint/v3/contenttype/forms"/>
+  </ds:schemaRefs>
+</ds:datastoreItem>
+</file>
+
+<file path=customXml/itemProps3.xml><?xml version="1.0" encoding="utf-8"?>
+<ds:datastoreItem xmlns:ds="http://schemas.openxmlformats.org/officeDocument/2006/customXml" ds:itemID="{E10058C1-53BC-4EB8-B321-9469B46890F2}">
+  <ds:schemaRefs>
+    <ds:schemaRef ds:uri="http://schemas.microsoft.com/office/2006/metadata/properties"/>
+    <ds:schemaRef ds:uri="http://schemas.microsoft.com/office/infopath/2007/PartnerControls"/>
+    <ds:schemaRef ds:uri="5fef3f27-c970-44c6-8dc2-cbd58cd73679"/>
+  </ds:schemaRefs>
+</ds:datastoreItem>
 </file>
</xml_diff>

<commit_message>
dost posledne, finalne a seru ma access pointy.
</commit_message>
<xml_diff>
--- a/Dokumentacia projektu.docx
+++ b/Dokumentacia projektu.docx
@@ -171,19 +171,35 @@
         </w:numPr>
         <w:spacing w:line="360" w:lineRule="auto"/>
       </w:pPr>
-      <w:r>
-        <w:t>Náhradný</w:t>
-      </w:r>
-      <w:r>
-        <w:t xml:space="preserve"> router (Model: 2911, </w:t>
-      </w:r>
-      <w:proofErr w:type="spellStart"/>
-      <w:r>
-        <w:t>drôtovy</w:t>
-      </w:r>
-      <w:proofErr w:type="spellEnd"/>
+      <w:proofErr w:type="spellStart"/>
+      <w:r>
+        <w:t>Multilayer</w:t>
+      </w:r>
+      <w:proofErr w:type="spellEnd"/>
+      <w:r>
+        <w:t xml:space="preserve"> Switch </w:t>
+      </w:r>
+      <w:r>
+        <w:t>(Model:</w:t>
+      </w:r>
+      <w:r>
+        <w:t xml:space="preserve"> 3560 24PS</w:t>
+      </w:r>
       <w:r>
         <w:t>)</w:t>
+      </w:r>
+    </w:p>
+    <w:p>
+      <w:pPr>
+        <w:pStyle w:val="Odsekzoznamu"/>
+        <w:numPr>
+          <w:ilvl w:val="0"/>
+          <w:numId w:val="8"/>
+        </w:numPr>
+        <w:spacing w:line="360" w:lineRule="auto"/>
+      </w:pPr>
+      <w:r>
+        <w:t>Access Point (Model: AP-PT)</w:t>
       </w:r>
     </w:p>
     <w:p>
@@ -435,7 +451,13 @@
       </w:r>
       <w:proofErr w:type="spellEnd"/>
       <w:r>
-        <w:t xml:space="preserve">, potrebujeme router, ktorý bude prepájať sieť Zamestnanci cez Servery a Kamery, a bude mimochodom prepájať aj Sieť. </w:t>
+        <w:t xml:space="preserve">, potrebujeme </w:t>
+      </w:r>
+      <w:r>
+        <w:t>switch</w:t>
+      </w:r>
+      <w:r>
+        <w:t xml:space="preserve">, ktorý bude prepájať sieť Zamestnanci cez Servery a Kamery, a bude mimochodom prepájať aj Sieť. </w:t>
       </w:r>
       <w:proofErr w:type="spellStart"/>
       <w:r>
@@ -444,6 +466,29 @@
       <w:proofErr w:type="spellEnd"/>
       <w:r>
         <w:t xml:space="preserve"> dokopy.</w:t>
+      </w:r>
+      <w:r>
+        <w:t xml:space="preserve"> </w:t>
+      </w:r>
+      <w:proofErr w:type="spellStart"/>
+      <w:r>
+        <w:t>Zároven</w:t>
+      </w:r>
+      <w:proofErr w:type="spellEnd"/>
+      <w:r>
+        <w:t xml:space="preserve"> aj </w:t>
+      </w:r>
+      <w:r>
+        <w:lastRenderedPageBreak/>
+        <w:t xml:space="preserve">pridáme Access Point do </w:t>
+      </w:r>
+      <w:proofErr w:type="spellStart"/>
+      <w:r>
+        <w:t>Multilayer</w:t>
+      </w:r>
+      <w:proofErr w:type="spellEnd"/>
+      <w:r>
+        <w:t xml:space="preserve"> Switch. Access Point môžete ľubovoľne nastaviť.</w:t>
       </w:r>
     </w:p>
     <w:p>
@@ -456,7 +501,6 @@
         <w:spacing w:line="480" w:lineRule="auto"/>
       </w:pPr>
       <w:r>
-        <w:lastRenderedPageBreak/>
         <w:t>Teraz</w:t>
       </w:r>
       <w:r>
@@ -932,6 +976,7 @@
         </w:rPr>
       </w:pPr>
       <w:r>
+        <w:lastRenderedPageBreak/>
         <w:t>Napr. prvý PC ma 192.168.</w:t>
       </w:r>
       <w:r>
@@ -1041,7 +1086,6 @@
           <w:b/>
           <w:bCs/>
         </w:rPr>
-        <w:lastRenderedPageBreak/>
         <w:t>Pripájanie k </w:t>
       </w:r>
       <w:proofErr w:type="spellStart"/>
@@ -1756,6 +1800,7 @@
         </w:rPr>
       </w:pPr>
       <w:r>
+        <w:lastRenderedPageBreak/>
         <w:t xml:space="preserve">Táto sieť Zamestnanci ma základnú ochranu, však </w:t>
       </w:r>
       <w:proofErr w:type="spellStart"/>
@@ -1789,7 +1834,6 @@
         </w:rPr>
       </w:pPr>
       <w:r>
-        <w:lastRenderedPageBreak/>
         <w:t xml:space="preserve">Správy môžu byť aj zle odoslané kvôli </w:t>
       </w:r>
       <w:proofErr w:type="spellStart"/>
@@ -6345,6 +6389,23 @@
 </file>
 
 <file path=customXml/item1.xml><?xml version="1.0" encoding="utf-8"?>
+<p:properties xmlns:p="http://schemas.microsoft.com/office/2006/metadata/properties" xmlns:xsi="http://www.w3.org/2001/XMLSchema-instance" xmlns:pc="http://schemas.microsoft.com/office/infopath/2007/PartnerControls">
+  <documentManagement>
+    <_activity xmlns="5fef3f27-c970-44c6-8dc2-cbd58cd73679" xsi:nil="true"/>
+  </documentManagement>
+</p:properties>
+</file>
+
+<file path=customXml/item2.xml><?xml version="1.0" encoding="utf-8"?>
+<?mso-contentType ?>
+<FormTemplates xmlns="http://schemas.microsoft.com/sharepoint/v3/contenttype/forms">
+  <Display>DocumentLibraryForm</Display>
+  <Edit>DocumentLibraryForm</Edit>
+  <New>DocumentLibraryForm</New>
+</FormTemplates>
+</file>
+
+<file path=customXml/item3.xml><?xml version="1.0" encoding="utf-8"?>
 <ct:contentTypeSchema xmlns:ct="http://schemas.microsoft.com/office/2006/metadata/contentType" xmlns:ma="http://schemas.microsoft.com/office/2006/metadata/properties/metaAttributes" ct:_="" ma:_="" ma:contentTypeName="Dokument" ma:contentTypeID="0x010100FA781695397DB343A5B2B814CA14ED3D" ma:contentTypeVersion="11" ma:contentTypeDescription="Umožňuje vytvoriť nový dokument." ma:contentTypeScope="" ma:versionID="870eba0af4cd1b8ab61147d29cbca03b">
   <xsd:schema xmlns:xsd="http://www.w3.org/2001/XMLSchema" xmlns:xs="http://www.w3.org/2001/XMLSchema" xmlns:p="http://schemas.microsoft.com/office/2006/metadata/properties" xmlns:ns3="5fef3f27-c970-44c6-8dc2-cbd58cd73679" targetNamespace="http://schemas.microsoft.com/office/2006/metadata/properties" ma:root="true" ma:fieldsID="08710dd9f8ba894fa56cf1ef9c94ff3a" ns3:_="">
     <xsd:import namespace="5fef3f27-c970-44c6-8dc2-cbd58cd73679"/>
@@ -6532,24 +6593,25 @@
 </ct:contentTypeSchema>
 </file>
 
-<file path=customXml/item2.xml><?xml version="1.0" encoding="utf-8"?>
-<?mso-contentType ?>
-<FormTemplates xmlns="http://schemas.microsoft.com/sharepoint/v3/contenttype/forms">
-  <Display>DocumentLibraryForm</Display>
-  <Edit>DocumentLibraryForm</Edit>
-  <New>DocumentLibraryForm</New>
-</FormTemplates>
+<file path=customXml/itemProps1.xml><?xml version="1.0" encoding="utf-8"?>
+<ds:datastoreItem xmlns:ds="http://schemas.openxmlformats.org/officeDocument/2006/customXml" ds:itemID="{E10058C1-53BC-4EB8-B321-9469B46890F2}">
+  <ds:schemaRefs>
+    <ds:schemaRef ds:uri="http://schemas.microsoft.com/office/2006/metadata/properties"/>
+    <ds:schemaRef ds:uri="http://schemas.microsoft.com/office/infopath/2007/PartnerControls"/>
+    <ds:schemaRef ds:uri="5fef3f27-c970-44c6-8dc2-cbd58cd73679"/>
+  </ds:schemaRefs>
+</ds:datastoreItem>
 </file>
 
-<file path=customXml/item3.xml><?xml version="1.0" encoding="utf-8"?>
-<p:properties xmlns:p="http://schemas.microsoft.com/office/2006/metadata/properties" xmlns:xsi="http://www.w3.org/2001/XMLSchema-instance" xmlns:pc="http://schemas.microsoft.com/office/infopath/2007/PartnerControls">
-  <documentManagement>
-    <_activity xmlns="5fef3f27-c970-44c6-8dc2-cbd58cd73679" xsi:nil="true"/>
-  </documentManagement>
-</p:properties>
+<file path=customXml/itemProps2.xml><?xml version="1.0" encoding="utf-8"?>
+<ds:datastoreItem xmlns:ds="http://schemas.openxmlformats.org/officeDocument/2006/customXml" ds:itemID="{E0D4209D-5F5D-4AE3-AD52-80FC6CDF0574}">
+  <ds:schemaRefs>
+    <ds:schemaRef ds:uri="http://schemas.microsoft.com/sharepoint/v3/contenttype/forms"/>
+  </ds:schemaRefs>
+</ds:datastoreItem>
 </file>
 
-<file path=customXml/itemProps1.xml><?xml version="1.0" encoding="utf-8"?>
+<file path=customXml/itemProps3.xml><?xml version="1.0" encoding="utf-8"?>
 <ds:datastoreItem xmlns:ds="http://schemas.openxmlformats.org/officeDocument/2006/customXml" ds:itemID="{4F0E820A-DCD6-4D41-A7F0-4E9116B191EF}">
   <ds:schemaRefs>
     <ds:schemaRef ds:uri="http://schemas.microsoft.com/office/2006/metadata/contentType"/>
@@ -6565,22 +6627,4 @@
     <ds:schemaRef ds:uri="http://schemas.microsoft.com/internal/obd"/>
   </ds:schemaRefs>
 </ds:datastoreItem>
-</file>
-
-<file path=customXml/itemProps2.xml><?xml version="1.0" encoding="utf-8"?>
-<ds:datastoreItem xmlns:ds="http://schemas.openxmlformats.org/officeDocument/2006/customXml" ds:itemID="{E0D4209D-5F5D-4AE3-AD52-80FC6CDF0574}">
-  <ds:schemaRefs>
-    <ds:schemaRef ds:uri="http://schemas.microsoft.com/sharepoint/v3/contenttype/forms"/>
-  </ds:schemaRefs>
-</ds:datastoreItem>
-</file>
-
-<file path=customXml/itemProps3.xml><?xml version="1.0" encoding="utf-8"?>
-<ds:datastoreItem xmlns:ds="http://schemas.openxmlformats.org/officeDocument/2006/customXml" ds:itemID="{E10058C1-53BC-4EB8-B321-9469B46890F2}">
-  <ds:schemaRefs>
-    <ds:schemaRef ds:uri="http://schemas.microsoft.com/office/2006/metadata/properties"/>
-    <ds:schemaRef ds:uri="http://schemas.microsoft.com/office/infopath/2007/PartnerControls"/>
-    <ds:schemaRef ds:uri="5fef3f27-c970-44c6-8dc2-cbd58cd73679"/>
-  </ds:schemaRefs>
-</ds:datastoreItem>
 </file>
</xml_diff>